<commit_message>
updated order of topics
</commit_message>
<xml_diff>
--- a/multilevel-workshop2.docx
+++ b/multilevel-workshop2.docx
@@ -71,7 +71,7 @@
         <w:pStyle w:val="Date"/>
       </w:pPr>
       <w:r>
-        <w:t xml:space="preserve">2</w:t>
+        <w:t xml:space="preserve">27</w:t>
       </w:r>
       <w:r>
         <w:t xml:space="preserve"> </w:t>
@@ -89,7 +89,7 @@
         <w:t xml:space="preserve"> </w:t>
       </w:r>
       <w:r>
-        <w:t xml:space="preserve">12:02:18</w:t>
+        <w:t xml:space="preserve">19:07:50</w:t>
       </w:r>
     </w:p>
     <w:bookmarkStart w:id="20" w:name="navigation"/>
@@ -200,7 +200,7 @@
       </w:r>
     </w:p>
     <w:bookmarkEnd w:id="21"/>
-    <w:bookmarkStart w:id="25" w:name="cross-classified-model"/>
+    <w:bookmarkStart w:id="24" w:name="cross-classified-model"/>
     <w:p>
       <w:pPr>
         <w:pStyle w:val="Heading1"/>
@@ -270,7 +270,7 @@
         <w:t xml:space="preserve">country</w:t>
       </w:r>
       <w:r>
-        <w:t xml:space="preserve">, in this case, estimating the random effects as cross classified will be more time consuming, but will give us equivalent results.</w:t>
+        <w:t xml:space="preserve">, in this case, estimating the random effects as cross classified will be more time consuming, but will give us equivalent results to a three level model.</w:t>
       </w:r>
     </w:p>
     <w:bookmarkStart w:id="22" w:name="X212f4f9c68498a8b2470904325cde5b81386f85"/>
@@ -384,13 +384,13 @@
       </w:r>
     </w:p>
     <w:bookmarkEnd w:id="22"/>
-    <w:bookmarkStart w:id="23" w:name="three-level-model"/>
+    <w:bookmarkStart w:id="23" w:name="Xd193f4420e958b11ed9c6585557737a8617f6f9"/>
     <w:p>
       <w:pPr>
         <w:pStyle w:val="Heading2"/>
       </w:pPr>
       <w:r>
-        <w:t xml:space="preserve">Three Level Model</w:t>
+        <w:t xml:space="preserve">Cross Classified With Computationally Efficient Syntax</w:t>
       </w:r>
     </w:p>
     <w:p>
@@ -401,749 +401,750 @@
         <w:rPr>
           <w:rStyle w:val="NormalTok"/>
         </w:rPr>
-        <w:t xml:space="preserve">. mixed outcome t warmth physical_punishment || country: || id:  </w:t>
+        <w:t xml:space="preserve">. mixed outcome t warmth physical_punishment || </w:t>
+      </w:r>
+      <w:r>
+        <w:rPr>
+          <w:rStyle w:val="DataTypeTok"/>
+        </w:rPr>
+        <w:t xml:space="preserve">_all</w:t>
+      </w:r>
+      <w:r>
+        <w:rPr>
+          <w:rStyle w:val="NormalTok"/>
+        </w:rPr>
+        <w:t xml:space="preserve">: R.country || id:</w:t>
+      </w:r>
+      <w:r>
+        <w:br/>
+      </w:r>
+      <w:r>
+        <w:br/>
+      </w:r>
+      <w:r>
+        <w:rPr>
+          <w:rStyle w:val="NormalTok"/>
+        </w:rPr>
+        <w:t xml:space="preserve">Performing EM optimization ...</w:t>
+      </w:r>
+      <w:r>
+        <w:br/>
+      </w:r>
+      <w:r>
+        <w:br/>
+      </w:r>
+      <w:r>
+        <w:rPr>
+          <w:rStyle w:val="NormalTok"/>
+        </w:rPr>
+        <w:t xml:space="preserve">Performing </w:t>
+      </w:r>
+      <w:r>
+        <w:rPr>
+          <w:rStyle w:val="KeywordTok"/>
+        </w:rPr>
+        <w:t xml:space="preserve">gradient</w:t>
+      </w:r>
+      <w:r>
+        <w:rPr>
+          <w:rStyle w:val="NormalTok"/>
+        </w:rPr>
+        <w:t xml:space="preserve">-based optimization: </w:t>
+      </w:r>
+      <w:r>
+        <w:br/>
+      </w:r>
+      <w:r>
+        <w:rPr>
+          <w:rStyle w:val="NormalTok"/>
+        </w:rPr>
+        <w:t xml:space="preserve">Iteration 0:   </w:t>
+      </w:r>
+      <w:r>
+        <w:rPr>
+          <w:rStyle w:val="FunctionTok"/>
+        </w:rPr>
+        <w:t xml:space="preserve">log</w:t>
+      </w:r>
+      <w:r>
+        <w:rPr>
+          <w:rStyle w:val="NormalTok"/>
+        </w:rPr>
+        <w:t xml:space="preserve"> likelihood = -28554.574  </w:t>
+      </w:r>
+      <w:r>
+        <w:br/>
+      </w:r>
+      <w:r>
+        <w:rPr>
+          <w:rStyle w:val="NormalTok"/>
+        </w:rPr>
+        <w:t xml:space="preserve">Iteration 1:   </w:t>
+      </w:r>
+      <w:r>
+        <w:rPr>
+          <w:rStyle w:val="FunctionTok"/>
+        </w:rPr>
+        <w:t xml:space="preserve">log</w:t>
+      </w:r>
+      <w:r>
+        <w:rPr>
+          <w:rStyle w:val="NormalTok"/>
+        </w:rPr>
+        <w:t xml:space="preserve"> likelihood = -28554.549  </w:t>
+      </w:r>
+      <w:r>
+        <w:br/>
+      </w:r>
+      <w:r>
+        <w:rPr>
+          <w:rStyle w:val="NormalTok"/>
+        </w:rPr>
+        <w:t xml:space="preserve">Iteration 2:   </w:t>
+      </w:r>
+      <w:r>
+        <w:rPr>
+          <w:rStyle w:val="FunctionTok"/>
+        </w:rPr>
+        <w:t xml:space="preserve">log</w:t>
+      </w:r>
+      <w:r>
+        <w:rPr>
+          <w:rStyle w:val="NormalTok"/>
+        </w:rPr>
+        <w:t xml:space="preserve"> likelihood = -28554.549  </w:t>
+      </w:r>
+      <w:r>
+        <w:br/>
+      </w:r>
+      <w:r>
+        <w:br/>
+      </w:r>
+      <w:r>
+        <w:rPr>
+          <w:rStyle w:val="NormalTok"/>
+        </w:rPr>
+        <w:t xml:space="preserve">Computing standard errors ...</w:t>
+      </w:r>
+      <w:r>
+        <w:br/>
+      </w:r>
+      <w:r>
+        <w:br/>
+      </w:r>
+      <w:r>
+        <w:rPr>
+          <w:rStyle w:val="NormalTok"/>
+        </w:rPr>
+        <w:t xml:space="preserve">Mixed-</w:t>
+      </w:r>
+      <w:r>
+        <w:rPr>
+          <w:rStyle w:val="KeywordTok"/>
+        </w:rPr>
+        <w:t xml:space="preserve">effects</w:t>
+      </w:r>
+      <w:r>
+        <w:rPr>
+          <w:rStyle w:val="NormalTok"/>
+        </w:rPr>
+        <w:t xml:space="preserve"> ML regression                     Number </w:t>
+      </w:r>
+      <w:r>
+        <w:rPr>
+          <w:rStyle w:val="KeywordTok"/>
+        </w:rPr>
+        <w:t xml:space="preserve">of</w:t>
+      </w:r>
+      <w:r>
+        <w:rPr>
+          <w:rStyle w:val="NormalTok"/>
+        </w:rPr>
+        <w:t xml:space="preserve"> </w:t>
+      </w:r>
+      <w:r>
+        <w:rPr>
+          <w:rStyle w:val="KeywordTok"/>
+        </w:rPr>
+        <w:t xml:space="preserve">obs</w:t>
+      </w:r>
+      <w:r>
+        <w:rPr>
+          <w:rStyle w:val="NormalTok"/>
+        </w:rPr>
+        <w:t xml:space="preserve">     =      9,000</w:t>
+      </w:r>
+      <w:r>
+        <w:br/>
+      </w:r>
+      <w:r>
+        <w:br/>
+      </w:r>
+      <w:r>
+        <w:rPr>
+          <w:rStyle w:val="NormalTok"/>
+        </w:rPr>
+        <w:t xml:space="preserve">        Grouping information</w:t>
+      </w:r>
+      <w:r>
+        <w:br/>
+      </w:r>
+      <w:r>
+        <w:rPr>
+          <w:rStyle w:val="NormalTok"/>
+        </w:rPr>
+        <w:t xml:space="preserve">        ────────────────┬────────────────────────────────────────────</w:t>
+      </w:r>
+      <w:r>
+        <w:br/>
+      </w:r>
+      <w:r>
+        <w:rPr>
+          <w:rStyle w:val="NormalTok"/>
+        </w:rPr>
+        <w:t xml:space="preserve">                        │     No. </w:t>
+      </w:r>
+      <w:r>
+        <w:rPr>
+          <w:rStyle w:val="KeywordTok"/>
+        </w:rPr>
+        <w:t xml:space="preserve">of</w:t>
+      </w:r>
+      <w:r>
+        <w:rPr>
+          <w:rStyle w:val="NormalTok"/>
+        </w:rPr>
+        <w:t xml:space="preserve">       Observations per </w:t>
+      </w:r>
+      <w:r>
+        <w:rPr>
+          <w:rStyle w:val="FunctionTok"/>
+        </w:rPr>
+        <w:t xml:space="preserve">group</w:t>
+      </w:r>
+      <w:r>
+        <w:br/>
+      </w:r>
+      <w:r>
+        <w:rPr>
+          <w:rStyle w:val="NormalTok"/>
+        </w:rPr>
+        <w:t xml:space="preserve">         Group </w:t>
+      </w:r>
+      <w:r>
+        <w:rPr>
+          <w:rStyle w:val="KeywordTok"/>
+        </w:rPr>
+        <w:t xml:space="preserve">variable</w:t>
+      </w:r>
+      <w:r>
+        <w:rPr>
+          <w:rStyle w:val="NormalTok"/>
+        </w:rPr>
+        <w:t xml:space="preserve"> │     groups    Minimum    Average    Maximum</w:t>
+      </w:r>
+      <w:r>
+        <w:br/>
+      </w:r>
+      <w:r>
+        <w:rPr>
+          <w:rStyle w:val="NormalTok"/>
+        </w:rPr>
+        <w:t xml:space="preserve">        ────────────────┼────────────────────────────────────────────</w:t>
+      </w:r>
+      <w:r>
+        <w:br/>
+      </w:r>
+      <w:r>
+        <w:rPr>
+          <w:rStyle w:val="NormalTok"/>
+        </w:rPr>
+        <w:t xml:space="preserve">                   </w:t>
+      </w:r>
+      <w:r>
+        <w:rPr>
+          <w:rStyle w:val="DataTypeTok"/>
+        </w:rPr>
+        <w:t xml:space="preserve">_all</w:t>
+      </w:r>
+      <w:r>
+        <w:rPr>
+          <w:rStyle w:val="NormalTok"/>
+        </w:rPr>
+        <w:t xml:space="preserve"> │          1      9,000    9,000.0      9,000</w:t>
+      </w:r>
+      <w:r>
+        <w:br/>
+      </w:r>
+      <w:r>
+        <w:rPr>
+          <w:rStyle w:val="NormalTok"/>
+        </w:rPr>
+        <w:t xml:space="preserve">                     id │      3,000          3        3.0          3</w:t>
+      </w:r>
+      <w:r>
+        <w:br/>
+      </w:r>
+      <w:r>
+        <w:rPr>
+          <w:rStyle w:val="NormalTok"/>
+        </w:rPr>
+        <w:t xml:space="preserve">        ────────────────┴────────────────────────────────────────────</w:t>
+      </w:r>
+      <w:r>
+        <w:br/>
+      </w:r>
+      <w:r>
+        <w:br/>
+      </w:r>
+      <w:r>
+        <w:rPr>
+          <w:rStyle w:val="NormalTok"/>
+        </w:rPr>
+        <w:t xml:space="preserve">                                                Wald </w:t>
+      </w:r>
+      <w:r>
+        <w:rPr>
+          <w:rStyle w:val="FunctionTok"/>
+        </w:rPr>
+        <w:t xml:space="preserve">chi2</w:t>
+      </w:r>
+      <w:r>
+        <w:rPr>
+          <w:rStyle w:val="NormalTok"/>
+        </w:rPr>
+        <w:t xml:space="preserve">(3)      =    1156.04</w:t>
+      </w:r>
+      <w:r>
+        <w:br/>
+      </w:r>
+      <w:r>
+        <w:rPr>
+          <w:rStyle w:val="NormalTok"/>
+        </w:rPr>
+        <w:t xml:space="preserve">Log likelihood = -28554.549                     Prob &gt; </w:t>
+      </w:r>
+      <w:r>
+        <w:rPr>
+          <w:rStyle w:val="FunctionTok"/>
+        </w:rPr>
+        <w:t xml:space="preserve">chi2</w:t>
+      </w:r>
+      <w:r>
+        <w:rPr>
+          <w:rStyle w:val="NormalTok"/>
+        </w:rPr>
+        <w:t xml:space="preserve">       =     0.0000</w:t>
+      </w:r>
+      <w:r>
+        <w:br/>
+      </w:r>
+      <w:r>
+        <w:br/>
+      </w:r>
+      <w:r>
+        <w:rPr>
+          <w:rStyle w:val="NormalTok"/>
+        </w:rPr>
+        <w:t xml:space="preserve">────────────────────┬────────────────────────────────────────────────────────────────</w:t>
+      </w:r>
+      <w:r>
+        <w:br/>
+      </w:r>
+      <w:r>
+        <w:rPr>
+          <w:rStyle w:val="NormalTok"/>
+        </w:rPr>
+        <w:t xml:space="preserve">            outcome │ Coefficient  Std. err.      z    P&gt;|z|     [95% conf. interval]</w:t>
+      </w:r>
+      <w:r>
+        <w:br/>
+      </w:r>
+      <w:r>
+        <w:rPr>
+          <w:rStyle w:val="NormalTok"/>
+        </w:rPr>
+        <w:t xml:space="preserve">────────────────────┼────────────────────────────────────────────────────────────────</w:t>
+      </w:r>
+      <w:r>
+        <w:br/>
+      </w:r>
+      <w:r>
+        <w:rPr>
+          <w:rStyle w:val="NormalTok"/>
+        </w:rPr>
+        <w:t xml:space="preserve">                  t │   .9880161   .0658318    15.01   0.000     .8589881    1.117044</w:t>
+      </w:r>
+      <w:r>
+        <w:br/>
+      </w:r>
+      <w:r>
+        <w:rPr>
+          <w:rStyle w:val="NormalTok"/>
+        </w:rPr>
+        <w:t xml:space="preserve">             warmth │   .9494521   .0383876    24.73   0.000     .8742138     1.02469</w:t>
+      </w:r>
+      <w:r>
+        <w:br/>
+      </w:r>
+      <w:r>
+        <w:rPr>
+          <w:rStyle w:val="NormalTok"/>
+        </w:rPr>
+        <w:t xml:space="preserve">physical_punishment │  -.9247961   .0501648   -18.44   0.000    -1.023117   -.8264749</w:t>
+      </w:r>
+      <w:r>
+        <w:br/>
+      </w:r>
+      <w:r>
+        <w:rPr>
+          <w:rStyle w:val="NormalTok"/>
+        </w:rPr>
+        <w:t xml:space="preserve">              </w:t>
+      </w:r>
+      <w:r>
+        <w:rPr>
+          <w:rStyle w:val="DataTypeTok"/>
+        </w:rPr>
+        <w:t xml:space="preserve">_cons</w:t>
+      </w:r>
+      <w:r>
+        <w:rPr>
+          <w:rStyle w:val="NormalTok"/>
+        </w:rPr>
+        <w:t xml:space="preserve"> │    51.4432   .4233657   121.51   0.000     50.61342    52.27299</w:t>
+      </w:r>
+      <w:r>
+        <w:br/>
+      </w:r>
+      <w:r>
+        <w:rPr>
+          <w:rStyle w:val="NormalTok"/>
+        </w:rPr>
+        <w:t xml:space="preserve">────────────────────┴────────────────────────────────────────────────────────────────</w:t>
+      </w:r>
+      <w:r>
+        <w:br/>
+      </w:r>
+      <w:r>
+        <w:br/>
+      </w:r>
+      <w:r>
+        <w:rPr>
+          <w:rStyle w:val="NormalTok"/>
+        </w:rPr>
+        <w:t xml:space="preserve">─────────────────────────────┬────────────────────────────────────────────────</w:t>
+      </w:r>
+      <w:r>
+        <w:br/>
+      </w:r>
+      <w:r>
+        <w:rPr>
+          <w:rStyle w:val="NormalTok"/>
+        </w:rPr>
+        <w:t xml:space="preserve">  Random-</w:t>
+      </w:r>
+      <w:r>
+        <w:rPr>
+          <w:rStyle w:val="KeywordTok"/>
+        </w:rPr>
+        <w:t xml:space="preserve">effects</w:t>
+      </w:r>
+      <w:r>
+        <w:rPr>
+          <w:rStyle w:val="NormalTok"/>
+        </w:rPr>
+        <w:t xml:space="preserve"> parameters  │   Estimate   Std. err.     [95% conf. interval]</w:t>
+      </w:r>
+      <w:r>
+        <w:br/>
+      </w:r>
+      <w:r>
+        <w:rPr>
+          <w:rStyle w:val="NormalTok"/>
+        </w:rPr>
+        <w:t xml:space="preserve">─────────────────────────────┼────────────────────────────────────────────────</w:t>
+      </w:r>
+      <w:r>
+        <w:br/>
+      </w:r>
+      <w:r>
+        <w:rPr>
+          <w:rStyle w:val="DataTypeTok"/>
+        </w:rPr>
+        <w:t xml:space="preserve">_all</w:t>
+      </w:r>
+      <w:r>
+        <w:rPr>
+          <w:rStyle w:val="NormalTok"/>
+        </w:rPr>
+        <w:t xml:space="preserve">: Identity               │</w:t>
+      </w:r>
+      <w:r>
+        <w:br/>
+      </w:r>
+      <w:r>
+        <w:rPr>
+          <w:rStyle w:val="NormalTok"/>
+        </w:rPr>
+        <w:t xml:space="preserve">              </w:t>
+      </w:r>
+      <w:r>
+        <w:rPr>
+          <w:rStyle w:val="KeywordTok"/>
+        </w:rPr>
+        <w:t xml:space="preserve">var</w:t>
+      </w:r>
+      <w:r>
+        <w:rPr>
+          <w:rStyle w:val="NormalTok"/>
+        </w:rPr>
+        <w:t xml:space="preserve">(R.country) │   3.672826   .9942325       2.16063    6.243387</w:t>
+      </w:r>
+      <w:r>
+        <w:br/>
+      </w:r>
+      <w:r>
+        <w:rPr>
+          <w:rStyle w:val="NormalTok"/>
+        </w:rPr>
+        <w:t xml:space="preserve">─────────────────────────────┼────────────────────────────────────────────────</w:t>
+      </w:r>
+      <w:r>
+        <w:br/>
+      </w:r>
+      <w:r>
+        <w:rPr>
+          <w:rStyle w:val="NormalTok"/>
+        </w:rPr>
+        <w:t xml:space="preserve">id: Identity                 │</w:t>
+      </w:r>
+      <w:r>
+        <w:br/>
+      </w:r>
+      <w:r>
+        <w:rPr>
+          <w:rStyle w:val="NormalTok"/>
+        </w:rPr>
+        <w:t xml:space="preserve">                  </w:t>
+      </w:r>
+      <w:r>
+        <w:rPr>
+          <w:rStyle w:val="KeywordTok"/>
+        </w:rPr>
+        <w:t xml:space="preserve">var</w:t>
+      </w:r>
+      <w:r>
+        <w:rPr>
+          <w:rStyle w:val="NormalTok"/>
+        </w:rPr>
+        <w:t xml:space="preserve">(</w:t>
+      </w:r>
+      <w:r>
+        <w:rPr>
+          <w:rStyle w:val="DataTypeTok"/>
+        </w:rPr>
+        <w:t xml:space="preserve">_cons</w:t>
+      </w:r>
+      <w:r>
+        <w:rPr>
+          <w:rStyle w:val="NormalTok"/>
+        </w:rPr>
+        <w:t xml:space="preserve">) │     9.0953   .4874893      8.188312    10.10275</w:t>
+      </w:r>
+      <w:r>
+        <w:br/>
+      </w:r>
+      <w:r>
+        <w:rPr>
+          <w:rStyle w:val="NormalTok"/>
+        </w:rPr>
+        <w:t xml:space="preserve">─────────────────────────────┼────────────────────────────────────────────────</w:t>
+      </w:r>
+      <w:r>
+        <w:br/>
+      </w:r>
+      <w:r>
+        <w:rPr>
+          <w:rStyle w:val="NormalTok"/>
+        </w:rPr>
+        <w:t xml:space="preserve">               </w:t>
+      </w:r>
+      <w:r>
+        <w:rPr>
+          <w:rStyle w:val="KeywordTok"/>
+        </w:rPr>
+        <w:t xml:space="preserve">var</w:t>
+      </w:r>
+      <w:r>
+        <w:rPr>
+          <w:rStyle w:val="NormalTok"/>
+        </w:rPr>
+        <w:t xml:space="preserve">(Residual) │   26.00112   .4747689      25.08704     26.9485</w:t>
+      </w:r>
+      <w:r>
+        <w:br/>
+      </w:r>
+      <w:r>
+        <w:rPr>
+          <w:rStyle w:val="NormalTok"/>
+        </w:rPr>
+        <w:t xml:space="preserve">─────────────────────────────┴────────────────────────────────────────────────</w:t>
+      </w:r>
+      <w:r>
+        <w:br/>
+      </w:r>
+      <w:r>
+        <w:rPr>
+          <w:rStyle w:val="NormalTok"/>
+        </w:rPr>
+        <w:t xml:space="preserve">LR </w:t>
+      </w:r>
+      <w:r>
+        <w:rPr>
+          <w:rStyle w:val="KeywordTok"/>
+        </w:rPr>
+        <w:t xml:space="preserve">test</w:t>
+      </w:r>
+      <w:r>
+        <w:rPr>
+          <w:rStyle w:val="NormalTok"/>
+        </w:rPr>
+        <w:t xml:space="preserve"> vs. linear </w:t>
+      </w:r>
+      <w:r>
+        <w:rPr>
+          <w:rStyle w:val="KeywordTok"/>
+        </w:rPr>
+        <w:t xml:space="preserve">model</w:t>
+      </w:r>
+      <w:r>
+        <w:rPr>
+          <w:rStyle w:val="NormalTok"/>
+        </w:rPr>
+        <w:t xml:space="preserve">: </w:t>
+      </w:r>
+      <w:r>
+        <w:rPr>
+          <w:rStyle w:val="FunctionTok"/>
+        </w:rPr>
+        <w:t xml:space="preserve">chi2</w:t>
+      </w:r>
+      <w:r>
+        <w:rPr>
+          <w:rStyle w:val="NormalTok"/>
+        </w:rPr>
+        <w:t xml:space="preserve">(2) = 1348.94               Prob &gt; </w:t>
+      </w:r>
+      <w:r>
+        <w:rPr>
+          <w:rStyle w:val="FunctionTok"/>
+        </w:rPr>
+        <w:t xml:space="preserve">chi2</w:t>
+      </w:r>
+      <w:r>
+        <w:rPr>
+          <w:rStyle w:val="NormalTok"/>
+        </w:rPr>
+        <w:t xml:space="preserve"> = 0.0000</w:t>
+      </w:r>
+      <w:r>
+        <w:br/>
+      </w:r>
+      <w:r>
+        <w:br/>
+      </w:r>
+      <w:r>
+        <w:rPr>
+          <w:rStyle w:val="NormalTok"/>
+        </w:rPr>
+        <w:t xml:space="preserve">Note: LR </w:t>
+      </w:r>
+      <w:r>
+        <w:rPr>
+          <w:rStyle w:val="KeywordTok"/>
+        </w:rPr>
+        <w:t xml:space="preserve">test</w:t>
+      </w:r>
+      <w:r>
+        <w:rPr>
+          <w:rStyle w:val="NormalTok"/>
+        </w:rPr>
+        <w:t xml:space="preserve"> is conservative and provided only </w:t>
+      </w:r>
+      <w:r>
+        <w:rPr>
+          <w:rStyle w:val="KeywordTok"/>
+        </w:rPr>
+        <w:t xml:space="preserve">for</w:t>
+      </w:r>
+      <w:r>
+        <w:rPr>
+          <w:rStyle w:val="NormalTok"/>
+        </w:rPr>
+        <w:t xml:space="preserve"> reference.</w:t>
+      </w:r>
+      <w:r>
+        <w:br/>
+      </w:r>
+      <w:r>
+        <w:br/>
+      </w:r>
+      <w:r>
+        <w:rPr>
+          <w:rStyle w:val="NormalTok"/>
+        </w:rPr>
+        <w:t xml:space="preserve">.     </w:t>
+      </w:r>
+      <w:r>
+        <w:br/>
+      </w:r>
+      <w:r>
+        <w:rPr>
+          <w:rStyle w:val="NormalTok"/>
+        </w:rPr>
+        <w:t xml:space="preserve">. </w:t>
+      </w:r>
+      <w:r>
+        <w:rPr>
+          <w:rStyle w:val="KeywordTok"/>
+        </w:rPr>
+        <w:t xml:space="preserve">est</w:t>
+      </w:r>
+      <w:r>
+        <w:rPr>
+          <w:rStyle w:val="NormalTok"/>
+        </w:rPr>
+        <w:t xml:space="preserve"> </w:t>
+      </w:r>
+      <w:r>
+        <w:rPr>
+          <w:rStyle w:val="KeywordTok"/>
+        </w:rPr>
+        <w:t xml:space="preserve">store</w:t>
+      </w:r>
+      <w:r>
+        <w:rPr>
+          <w:rStyle w:val="NormalTok"/>
+        </w:rPr>
+        <w:t xml:space="preserve"> crossed2 </w:t>
       </w:r>
       <w:r>
         <w:rPr>
           <w:rStyle w:val="CommentTok"/>
         </w:rPr>
-        <w:t xml:space="preserve">// 3 level w/ random inte</w:t>
-      </w:r>
-      <w:r>
-        <w:br/>
-      </w:r>
-      <w:r>
-        <w:rPr>
-          <w:rStyle w:val="NormalTok"/>
-        </w:rPr>
-        <w:t xml:space="preserve">&gt; rcepts only</w:t>
-      </w:r>
-      <w:r>
-        <w:br/>
-      </w:r>
-      <w:r>
-        <w:br/>
-      </w:r>
-      <w:r>
-        <w:rPr>
-          <w:rStyle w:val="NormalTok"/>
-        </w:rPr>
-        <w:t xml:space="preserve">Performing EM optimization: </w:t>
-      </w:r>
-      <w:r>
-        <w:br/>
-      </w:r>
-      <w:r>
-        <w:br/>
-      </w:r>
-      <w:r>
-        <w:rPr>
-          <w:rStyle w:val="NormalTok"/>
-        </w:rPr>
-        <w:t xml:space="preserve">Performing </w:t>
-      </w:r>
-      <w:r>
-        <w:rPr>
-          <w:rStyle w:val="KeywordTok"/>
-        </w:rPr>
-        <w:t xml:space="preserve">gradient</w:t>
-      </w:r>
-      <w:r>
-        <w:rPr>
-          <w:rStyle w:val="NormalTok"/>
-        </w:rPr>
-        <w:t xml:space="preserve">-based optimization: </w:t>
-      </w:r>
-      <w:r>
-        <w:br/>
-      </w:r>
-      <w:r>
-        <w:br/>
-      </w:r>
-      <w:r>
-        <w:rPr>
-          <w:rStyle w:val="NormalTok"/>
-        </w:rPr>
-        <w:t xml:space="preserve">Iteration 0:   </w:t>
-      </w:r>
-      <w:r>
-        <w:rPr>
-          <w:rStyle w:val="FunctionTok"/>
-        </w:rPr>
-        <w:t xml:space="preserve">log</w:t>
-      </w:r>
-      <w:r>
-        <w:rPr>
-          <w:rStyle w:val="NormalTok"/>
-        </w:rPr>
-        <w:t xml:space="preserve"> likelihood = -28554.574  </w:t>
-      </w:r>
-      <w:r>
-        <w:br/>
-      </w:r>
-      <w:r>
-        <w:rPr>
-          <w:rStyle w:val="NormalTok"/>
-        </w:rPr>
-        <w:t xml:space="preserve">Iteration 1:   </w:t>
-      </w:r>
-      <w:r>
-        <w:rPr>
-          <w:rStyle w:val="FunctionTok"/>
-        </w:rPr>
-        <w:t xml:space="preserve">log</w:t>
-      </w:r>
-      <w:r>
-        <w:rPr>
-          <w:rStyle w:val="NormalTok"/>
-        </w:rPr>
-        <w:t xml:space="preserve"> likelihood = -28554.549  </w:t>
-      </w:r>
-      <w:r>
-        <w:br/>
-      </w:r>
-      <w:r>
-        <w:rPr>
-          <w:rStyle w:val="NormalTok"/>
-        </w:rPr>
-        <w:t xml:space="preserve">Iteration 2:   </w:t>
-      </w:r>
-      <w:r>
-        <w:rPr>
-          <w:rStyle w:val="FunctionTok"/>
-        </w:rPr>
-        <w:t xml:space="preserve">log</w:t>
-      </w:r>
-      <w:r>
-        <w:rPr>
-          <w:rStyle w:val="NormalTok"/>
-        </w:rPr>
-        <w:t xml:space="preserve"> likelihood = -28554.549  </w:t>
-      </w:r>
-      <w:r>
-        <w:br/>
-      </w:r>
-      <w:r>
-        <w:br/>
-      </w:r>
-      <w:r>
-        <w:rPr>
-          <w:rStyle w:val="NormalTok"/>
-        </w:rPr>
-        <w:t xml:space="preserve">Computing standard errors:</w:t>
-      </w:r>
-      <w:r>
-        <w:br/>
-      </w:r>
-      <w:r>
-        <w:br/>
-      </w:r>
-      <w:r>
-        <w:rPr>
-          <w:rStyle w:val="NormalTok"/>
-        </w:rPr>
-        <w:t xml:space="preserve">Mixed-</w:t>
-      </w:r>
-      <w:r>
-        <w:rPr>
-          <w:rStyle w:val="KeywordTok"/>
-        </w:rPr>
-        <w:t xml:space="preserve">effects</w:t>
-      </w:r>
-      <w:r>
-        <w:rPr>
-          <w:rStyle w:val="NormalTok"/>
-        </w:rPr>
-        <w:t xml:space="preserve"> ML regression                     Number </w:t>
-      </w:r>
-      <w:r>
-        <w:rPr>
-          <w:rStyle w:val="KeywordTok"/>
-        </w:rPr>
-        <w:t xml:space="preserve">of</w:t>
-      </w:r>
-      <w:r>
-        <w:rPr>
-          <w:rStyle w:val="NormalTok"/>
-        </w:rPr>
-        <w:t xml:space="preserve"> </w:t>
-      </w:r>
-      <w:r>
-        <w:rPr>
-          <w:rStyle w:val="KeywordTok"/>
-        </w:rPr>
-        <w:t xml:space="preserve">obs</w:t>
-      </w:r>
-      <w:r>
-        <w:rPr>
-          <w:rStyle w:val="NormalTok"/>
-        </w:rPr>
-        <w:t xml:space="preserve">     =      9,000</w:t>
-      </w:r>
-      <w:r>
-        <w:br/>
-      </w:r>
-      <w:r>
-        <w:br/>
-      </w:r>
-      <w:r>
-        <w:rPr>
-          <w:rStyle w:val="NormalTok"/>
-        </w:rPr>
-        <w:t xml:space="preserve">        Grouping information</w:t>
-      </w:r>
-      <w:r>
-        <w:br/>
-      </w:r>
-      <w:r>
-        <w:rPr>
-          <w:rStyle w:val="NormalTok"/>
-        </w:rPr>
-        <w:t xml:space="preserve">        ────────────────┬────────────────────────────────────────────</w:t>
-      </w:r>
-      <w:r>
-        <w:br/>
-      </w:r>
-      <w:r>
-        <w:rPr>
-          <w:rStyle w:val="NormalTok"/>
-        </w:rPr>
-        <w:t xml:space="preserve">                        │     No. </w:t>
-      </w:r>
-      <w:r>
-        <w:rPr>
-          <w:rStyle w:val="KeywordTok"/>
-        </w:rPr>
-        <w:t xml:space="preserve">of</w:t>
-      </w:r>
-      <w:r>
-        <w:rPr>
-          <w:rStyle w:val="NormalTok"/>
-        </w:rPr>
-        <w:t xml:space="preserve">       Observations per </w:t>
-      </w:r>
-      <w:r>
-        <w:rPr>
-          <w:rStyle w:val="FunctionTok"/>
-        </w:rPr>
-        <w:t xml:space="preserve">group</w:t>
-      </w:r>
-      <w:r>
-        <w:br/>
-      </w:r>
-      <w:r>
-        <w:rPr>
-          <w:rStyle w:val="NormalTok"/>
-        </w:rPr>
-        <w:t xml:space="preserve">         Group </w:t>
-      </w:r>
-      <w:r>
-        <w:rPr>
-          <w:rStyle w:val="KeywordTok"/>
-        </w:rPr>
-        <w:t xml:space="preserve">variable</w:t>
-      </w:r>
-      <w:r>
-        <w:rPr>
-          <w:rStyle w:val="NormalTok"/>
-        </w:rPr>
-        <w:t xml:space="preserve"> │     groups    Minimum    Average    Maximum</w:t>
-      </w:r>
-      <w:r>
-        <w:br/>
-      </w:r>
-      <w:r>
-        <w:rPr>
-          <w:rStyle w:val="NormalTok"/>
-        </w:rPr>
-        <w:t xml:space="preserve">        ────────────────┼────────────────────────────────────────────</w:t>
-      </w:r>
-      <w:r>
-        <w:br/>
-      </w:r>
-      <w:r>
-        <w:rPr>
-          <w:rStyle w:val="NormalTok"/>
-        </w:rPr>
-        <w:t xml:space="preserve">                country │         30        300      300.0        300</w:t>
-      </w:r>
-      <w:r>
-        <w:br/>
-      </w:r>
-      <w:r>
-        <w:rPr>
-          <w:rStyle w:val="NormalTok"/>
-        </w:rPr>
-        <w:t xml:space="preserve">                     id │      3,000          3        3.0          3</w:t>
-      </w:r>
-      <w:r>
-        <w:br/>
-      </w:r>
-      <w:r>
-        <w:rPr>
-          <w:rStyle w:val="NormalTok"/>
-        </w:rPr>
-        <w:t xml:space="preserve">        ────────────────┴────────────────────────────────────────────</w:t>
-      </w:r>
-      <w:r>
-        <w:br/>
-      </w:r>
-      <w:r>
-        <w:br/>
-      </w:r>
-      <w:r>
-        <w:rPr>
-          <w:rStyle w:val="NormalTok"/>
-        </w:rPr>
-        <w:t xml:space="preserve">                                                Wald </w:t>
-      </w:r>
-      <w:r>
-        <w:rPr>
-          <w:rStyle w:val="FunctionTok"/>
-        </w:rPr>
-        <w:t xml:space="preserve">chi2</w:t>
-      </w:r>
-      <w:r>
-        <w:rPr>
-          <w:rStyle w:val="NormalTok"/>
-        </w:rPr>
-        <w:t xml:space="preserve">(3)      =    1156.04</w:t>
-      </w:r>
-      <w:r>
-        <w:br/>
-      </w:r>
-      <w:r>
-        <w:rPr>
-          <w:rStyle w:val="NormalTok"/>
-        </w:rPr>
-        <w:t xml:space="preserve">Log likelihood = -28554.549                     Prob &gt; </w:t>
-      </w:r>
-      <w:r>
-        <w:rPr>
-          <w:rStyle w:val="FunctionTok"/>
-        </w:rPr>
-        <w:t xml:space="preserve">chi2</w:t>
-      </w:r>
-      <w:r>
-        <w:rPr>
-          <w:rStyle w:val="NormalTok"/>
-        </w:rPr>
-        <w:t xml:space="preserve">       =     0.0000</w:t>
-      </w:r>
-      <w:r>
-        <w:br/>
-      </w:r>
-      <w:r>
-        <w:br/>
-      </w:r>
-      <w:r>
-        <w:rPr>
-          <w:rStyle w:val="NormalTok"/>
-        </w:rPr>
-        <w:t xml:space="preserve">────────────────────┬────────────────────────────────────────────────────────────────</w:t>
-      </w:r>
-      <w:r>
-        <w:br/>
-      </w:r>
-      <w:r>
-        <w:rPr>
-          <w:rStyle w:val="NormalTok"/>
-        </w:rPr>
-        <w:t xml:space="preserve">            outcome │ Coefficient  Std. err.      z    P&gt;|z|     [95% conf. interval]</w:t>
-      </w:r>
-      <w:r>
-        <w:br/>
-      </w:r>
-      <w:r>
-        <w:rPr>
-          <w:rStyle w:val="NormalTok"/>
-        </w:rPr>
-        <w:t xml:space="preserve">────────────────────┼────────────────────────────────────────────────────────────────</w:t>
-      </w:r>
-      <w:r>
-        <w:br/>
-      </w:r>
-      <w:r>
-        <w:rPr>
-          <w:rStyle w:val="NormalTok"/>
-        </w:rPr>
-        <w:t xml:space="preserve">                  t │   .9880161   .0658318    15.01   0.000     .8589881    1.117044</w:t>
-      </w:r>
-      <w:r>
-        <w:br/>
-      </w:r>
-      <w:r>
-        <w:rPr>
-          <w:rStyle w:val="NormalTok"/>
-        </w:rPr>
-        <w:t xml:space="preserve">             warmth │   .9494521   .0383876    24.73   0.000     .8742138     1.02469</w:t>
-      </w:r>
-      <w:r>
-        <w:br/>
-      </w:r>
-      <w:r>
-        <w:rPr>
-          <w:rStyle w:val="NormalTok"/>
-        </w:rPr>
-        <w:t xml:space="preserve">physical_punishment │  -.9247961   .0501648   -18.44   0.000    -1.023117   -.8264749</w:t>
-      </w:r>
-      <w:r>
-        <w:br/>
-      </w:r>
-      <w:r>
-        <w:rPr>
-          <w:rStyle w:val="NormalTok"/>
-        </w:rPr>
-        <w:t xml:space="preserve">              </w:t>
-      </w:r>
-      <w:r>
-        <w:rPr>
-          <w:rStyle w:val="DataTypeTok"/>
-        </w:rPr>
-        <w:t xml:space="preserve">_cons</w:t>
-      </w:r>
-      <w:r>
-        <w:rPr>
-          <w:rStyle w:val="NormalTok"/>
-        </w:rPr>
-        <w:t xml:space="preserve"> │    51.4432   .4233657   121.51   0.000     50.61342    52.27299</w:t>
-      </w:r>
-      <w:r>
-        <w:br/>
-      </w:r>
-      <w:r>
-        <w:rPr>
-          <w:rStyle w:val="NormalTok"/>
-        </w:rPr>
-        <w:t xml:space="preserve">────────────────────┴────────────────────────────────────────────────────────────────</w:t>
-      </w:r>
-      <w:r>
-        <w:br/>
-      </w:r>
-      <w:r>
-        <w:br/>
-      </w:r>
-      <w:r>
-        <w:rPr>
-          <w:rStyle w:val="NormalTok"/>
-        </w:rPr>
-        <w:t xml:space="preserve">─────────────────────────────┬────────────────────────────────────────────────</w:t>
-      </w:r>
-      <w:r>
-        <w:br/>
-      </w:r>
-      <w:r>
-        <w:rPr>
-          <w:rStyle w:val="NormalTok"/>
-        </w:rPr>
-        <w:t xml:space="preserve">  Random-</w:t>
-      </w:r>
-      <w:r>
-        <w:rPr>
-          <w:rStyle w:val="KeywordTok"/>
-        </w:rPr>
-        <w:t xml:space="preserve">effects</w:t>
-      </w:r>
-      <w:r>
-        <w:rPr>
-          <w:rStyle w:val="NormalTok"/>
-        </w:rPr>
-        <w:t xml:space="preserve"> parameters  │   Estimate   Std. err.     [95% conf. interval]</w:t>
-      </w:r>
-      <w:r>
-        <w:br/>
-      </w:r>
-      <w:r>
-        <w:rPr>
-          <w:rStyle w:val="NormalTok"/>
-        </w:rPr>
-        <w:t xml:space="preserve">─────────────────────────────┼────────────────────────────────────────────────</w:t>
-      </w:r>
-      <w:r>
-        <w:br/>
-      </w:r>
-      <w:r>
-        <w:rPr>
-          <w:rStyle w:val="NormalTok"/>
-        </w:rPr>
-        <w:t xml:space="preserve">country: Identity            │</w:t>
-      </w:r>
-      <w:r>
-        <w:br/>
-      </w:r>
-      <w:r>
-        <w:rPr>
-          <w:rStyle w:val="NormalTok"/>
-        </w:rPr>
-        <w:t xml:space="preserve">                  </w:t>
-      </w:r>
-      <w:r>
-        <w:rPr>
-          <w:rStyle w:val="KeywordTok"/>
-        </w:rPr>
-        <w:t xml:space="preserve">var</w:t>
-      </w:r>
-      <w:r>
-        <w:rPr>
-          <w:rStyle w:val="NormalTok"/>
-        </w:rPr>
-        <w:t xml:space="preserve">(</w:t>
-      </w:r>
-      <w:r>
-        <w:rPr>
-          <w:rStyle w:val="DataTypeTok"/>
-        </w:rPr>
-        <w:t xml:space="preserve">_cons</w:t>
-      </w:r>
-      <w:r>
-        <w:rPr>
-          <w:rStyle w:val="NormalTok"/>
-        </w:rPr>
-        <w:t xml:space="preserve">) │   3.672826   .9942325       2.16063    6.243387</w:t>
-      </w:r>
-      <w:r>
-        <w:br/>
-      </w:r>
-      <w:r>
-        <w:rPr>
-          <w:rStyle w:val="NormalTok"/>
-        </w:rPr>
-        <w:t xml:space="preserve">─────────────────────────────┼────────────────────────────────────────────────</w:t>
-      </w:r>
-      <w:r>
-        <w:br/>
-      </w:r>
-      <w:r>
-        <w:rPr>
-          <w:rStyle w:val="NormalTok"/>
-        </w:rPr>
-        <w:t xml:space="preserve">id: Identity                 │</w:t>
-      </w:r>
-      <w:r>
-        <w:br/>
-      </w:r>
-      <w:r>
-        <w:rPr>
-          <w:rStyle w:val="NormalTok"/>
-        </w:rPr>
-        <w:t xml:space="preserve">                  </w:t>
-      </w:r>
-      <w:r>
-        <w:rPr>
-          <w:rStyle w:val="KeywordTok"/>
-        </w:rPr>
-        <w:t xml:space="preserve">var</w:t>
-      </w:r>
-      <w:r>
-        <w:rPr>
-          <w:rStyle w:val="NormalTok"/>
-        </w:rPr>
-        <w:t xml:space="preserve">(</w:t>
-      </w:r>
-      <w:r>
-        <w:rPr>
-          <w:rStyle w:val="DataTypeTok"/>
-        </w:rPr>
-        <w:t xml:space="preserve">_cons</w:t>
-      </w:r>
-      <w:r>
-        <w:rPr>
-          <w:rStyle w:val="NormalTok"/>
-        </w:rPr>
-        <w:t xml:space="preserve">) │     9.0953   .4874893      8.188312    10.10275</w:t>
-      </w:r>
-      <w:r>
-        <w:br/>
-      </w:r>
-      <w:r>
-        <w:rPr>
-          <w:rStyle w:val="NormalTok"/>
-        </w:rPr>
-        <w:t xml:space="preserve">─────────────────────────────┼────────────────────────────────────────────────</w:t>
-      </w:r>
-      <w:r>
-        <w:br/>
-      </w:r>
-      <w:r>
-        <w:rPr>
-          <w:rStyle w:val="NormalTok"/>
-        </w:rPr>
-        <w:t xml:space="preserve">               </w:t>
-      </w:r>
-      <w:r>
-        <w:rPr>
-          <w:rStyle w:val="KeywordTok"/>
-        </w:rPr>
-        <w:t xml:space="preserve">var</w:t>
-      </w:r>
-      <w:r>
-        <w:rPr>
-          <w:rStyle w:val="NormalTok"/>
-        </w:rPr>
-        <w:t xml:space="preserve">(Residual) │   26.00112   .4747689      25.08704     26.9485</w:t>
-      </w:r>
-      <w:r>
-        <w:br/>
-      </w:r>
-      <w:r>
-        <w:rPr>
-          <w:rStyle w:val="NormalTok"/>
-        </w:rPr>
-        <w:t xml:space="preserve">─────────────────────────────┴────────────────────────────────────────────────</w:t>
-      </w:r>
-      <w:r>
-        <w:br/>
-      </w:r>
-      <w:r>
-        <w:rPr>
-          <w:rStyle w:val="NormalTok"/>
-        </w:rPr>
-        <w:t xml:space="preserve">LR </w:t>
-      </w:r>
-      <w:r>
-        <w:rPr>
-          <w:rStyle w:val="KeywordTok"/>
-        </w:rPr>
-        <w:t xml:space="preserve">test</w:t>
-      </w:r>
-      <w:r>
-        <w:rPr>
-          <w:rStyle w:val="NormalTok"/>
-        </w:rPr>
-        <w:t xml:space="preserve"> vs. linear </w:t>
-      </w:r>
-      <w:r>
-        <w:rPr>
-          <w:rStyle w:val="KeywordTok"/>
-        </w:rPr>
-        <w:t xml:space="preserve">model</w:t>
-      </w:r>
-      <w:r>
-        <w:rPr>
-          <w:rStyle w:val="NormalTok"/>
-        </w:rPr>
-        <w:t xml:space="preserve">: </w:t>
-      </w:r>
-      <w:r>
-        <w:rPr>
-          <w:rStyle w:val="FunctionTok"/>
-        </w:rPr>
-        <w:t xml:space="preserve">chi2</w:t>
-      </w:r>
-      <w:r>
-        <w:rPr>
-          <w:rStyle w:val="NormalTok"/>
-        </w:rPr>
-        <w:t xml:space="preserve">(2) = 1348.94               Prob &gt; </w:t>
-      </w:r>
-      <w:r>
-        <w:rPr>
-          <w:rStyle w:val="FunctionTok"/>
-        </w:rPr>
-        <w:t xml:space="preserve">chi2</w:t>
-      </w:r>
-      <w:r>
-        <w:rPr>
-          <w:rStyle w:val="NormalTok"/>
-        </w:rPr>
-        <w:t xml:space="preserve"> = 0.0000</w:t>
-      </w:r>
-      <w:r>
-        <w:br/>
-      </w:r>
-      <w:r>
-        <w:br/>
-      </w:r>
-      <w:r>
-        <w:rPr>
-          <w:rStyle w:val="NormalTok"/>
-        </w:rPr>
-        <w:t xml:space="preserve">Note: LR </w:t>
-      </w:r>
-      <w:r>
-        <w:rPr>
-          <w:rStyle w:val="KeywordTok"/>
-        </w:rPr>
-        <w:t xml:space="preserve">test</w:t>
-      </w:r>
-      <w:r>
-        <w:rPr>
-          <w:rStyle w:val="NormalTok"/>
-        </w:rPr>
-        <w:t xml:space="preserve"> is conservative and provided only </w:t>
-      </w:r>
-      <w:r>
-        <w:rPr>
-          <w:rStyle w:val="KeywordTok"/>
-        </w:rPr>
-        <w:t xml:space="preserve">for</w:t>
-      </w:r>
-      <w:r>
-        <w:rPr>
-          <w:rStyle w:val="NormalTok"/>
-        </w:rPr>
-        <w:t xml:space="preserve"> reference.</w:t>
-      </w:r>
-      <w:r>
-        <w:br/>
-      </w:r>
-      <w:r>
-        <w:br/>
-      </w:r>
-      <w:r>
-        <w:rPr>
-          <w:rStyle w:val="NormalTok"/>
-        </w:rPr>
-        <w:t xml:space="preserve">.     </w:t>
-      </w:r>
-      <w:r>
-        <w:br/>
-      </w:r>
-      <w:r>
-        <w:rPr>
-          <w:rStyle w:val="NormalTok"/>
-        </w:rPr>
-        <w:t xml:space="preserve">. </w:t>
-      </w:r>
-      <w:r>
-        <w:rPr>
-          <w:rStyle w:val="KeywordTok"/>
-        </w:rPr>
-        <w:t xml:space="preserve">est</w:t>
-      </w:r>
-      <w:r>
-        <w:rPr>
-          <w:rStyle w:val="NormalTok"/>
-        </w:rPr>
-        <w:t xml:space="preserve"> </w:t>
-      </w:r>
-      <w:r>
-        <w:rPr>
-          <w:rStyle w:val="KeywordTok"/>
-        </w:rPr>
-        <w:t xml:space="preserve">store</w:t>
-      </w:r>
-      <w:r>
-        <w:rPr>
-          <w:rStyle w:val="NormalTok"/>
-        </w:rPr>
-        <w:t xml:space="preserve"> threelevel </w:t>
-      </w:r>
-      <w:r>
-        <w:rPr>
-          <w:rStyle w:val="CommentTok"/>
-        </w:rPr>
-        <w:t xml:space="preserve">// store random intercept model</w:t>
+        <w:t xml:space="preserve">// store crossed effects result</w:t>
       </w:r>
     </w:p>
     <w:bookmarkEnd w:id="23"/>
-    <w:bookmarkStart w:id="24" w:name="Xd193f4420e958b11ed9c6585557737a8617f6f9"/>
+    <w:bookmarkEnd w:id="24"/>
+    <w:bookmarkStart w:id="25" w:name="three-level-model"/>
     <w:p>
       <w:pPr>
-        <w:pStyle w:val="Heading2"/>
+        <w:pStyle w:val="Heading1"/>
       </w:pPr>
       <w:r>
-        <w:t xml:space="preserve">Cross Classified With Computationally Efficient Syntax</w:t>
+        <w:t xml:space="preserve">Three Level Model</w:t>
       </w:r>
     </w:p>
     <w:p>
@@ -1154,163 +1155,712 @@
         <w:rPr>
           <w:rStyle w:val="NormalTok"/>
         </w:rPr>
-        <w:t xml:space="preserve">. mixed outcome t warmth physical_punishment || </w:t>
+        <w:t xml:space="preserve">. mixed outcome t warmth physical_punishment || country: || id:  </w:t>
+      </w:r>
+      <w:r>
+        <w:rPr>
+          <w:rStyle w:val="CommentTok"/>
+        </w:rPr>
+        <w:t xml:space="preserve">// 3 level w/ random inte</w:t>
+      </w:r>
+      <w:r>
+        <w:br/>
+      </w:r>
+      <w:r>
+        <w:rPr>
+          <w:rStyle w:val="NormalTok"/>
+        </w:rPr>
+        <w:t xml:space="preserve">&gt; rcepts only</w:t>
+      </w:r>
+      <w:r>
+        <w:br/>
+      </w:r>
+      <w:r>
+        <w:br/>
+      </w:r>
+      <w:r>
+        <w:rPr>
+          <w:rStyle w:val="NormalTok"/>
+        </w:rPr>
+        <w:t xml:space="preserve">Performing EM optimization ...</w:t>
+      </w:r>
+      <w:r>
+        <w:br/>
+      </w:r>
+      <w:r>
+        <w:br/>
+      </w:r>
+      <w:r>
+        <w:rPr>
+          <w:rStyle w:val="NormalTok"/>
+        </w:rPr>
+        <w:t xml:space="preserve">Performing </w:t>
+      </w:r>
+      <w:r>
+        <w:rPr>
+          <w:rStyle w:val="KeywordTok"/>
+        </w:rPr>
+        <w:t xml:space="preserve">gradient</w:t>
+      </w:r>
+      <w:r>
+        <w:rPr>
+          <w:rStyle w:val="NormalTok"/>
+        </w:rPr>
+        <w:t xml:space="preserve">-based optimization: </w:t>
+      </w:r>
+      <w:r>
+        <w:br/>
+      </w:r>
+      <w:r>
+        <w:rPr>
+          <w:rStyle w:val="NormalTok"/>
+        </w:rPr>
+        <w:t xml:space="preserve">Iteration 0:   </w:t>
+      </w:r>
+      <w:r>
+        <w:rPr>
+          <w:rStyle w:val="FunctionTok"/>
+        </w:rPr>
+        <w:t xml:space="preserve">log</w:t>
+      </w:r>
+      <w:r>
+        <w:rPr>
+          <w:rStyle w:val="NormalTok"/>
+        </w:rPr>
+        <w:t xml:space="preserve"> likelihood = -28554.574  </w:t>
+      </w:r>
+      <w:r>
+        <w:br/>
+      </w:r>
+      <w:r>
+        <w:rPr>
+          <w:rStyle w:val="NormalTok"/>
+        </w:rPr>
+        <w:t xml:space="preserve">Iteration 1:   </w:t>
+      </w:r>
+      <w:r>
+        <w:rPr>
+          <w:rStyle w:val="FunctionTok"/>
+        </w:rPr>
+        <w:t xml:space="preserve">log</w:t>
+      </w:r>
+      <w:r>
+        <w:rPr>
+          <w:rStyle w:val="NormalTok"/>
+        </w:rPr>
+        <w:t xml:space="preserve"> likelihood = -28554.549  </w:t>
+      </w:r>
+      <w:r>
+        <w:br/>
+      </w:r>
+      <w:r>
+        <w:rPr>
+          <w:rStyle w:val="NormalTok"/>
+        </w:rPr>
+        <w:t xml:space="preserve">Iteration 2:   </w:t>
+      </w:r>
+      <w:r>
+        <w:rPr>
+          <w:rStyle w:val="FunctionTok"/>
+        </w:rPr>
+        <w:t xml:space="preserve">log</w:t>
+      </w:r>
+      <w:r>
+        <w:rPr>
+          <w:rStyle w:val="NormalTok"/>
+        </w:rPr>
+        <w:t xml:space="preserve"> likelihood = -28554.549  </w:t>
+      </w:r>
+      <w:r>
+        <w:br/>
+      </w:r>
+      <w:r>
+        <w:br/>
+      </w:r>
+      <w:r>
+        <w:rPr>
+          <w:rStyle w:val="NormalTok"/>
+        </w:rPr>
+        <w:t xml:space="preserve">Computing standard errors ...</w:t>
+      </w:r>
+      <w:r>
+        <w:br/>
+      </w:r>
+      <w:r>
+        <w:br/>
+      </w:r>
+      <w:r>
+        <w:rPr>
+          <w:rStyle w:val="NormalTok"/>
+        </w:rPr>
+        <w:t xml:space="preserve">Mixed-</w:t>
+      </w:r>
+      <w:r>
+        <w:rPr>
+          <w:rStyle w:val="KeywordTok"/>
+        </w:rPr>
+        <w:t xml:space="preserve">effects</w:t>
+      </w:r>
+      <w:r>
+        <w:rPr>
+          <w:rStyle w:val="NormalTok"/>
+        </w:rPr>
+        <w:t xml:space="preserve"> ML regression                     Number </w:t>
+      </w:r>
+      <w:r>
+        <w:rPr>
+          <w:rStyle w:val="KeywordTok"/>
+        </w:rPr>
+        <w:t xml:space="preserve">of</w:t>
+      </w:r>
+      <w:r>
+        <w:rPr>
+          <w:rStyle w:val="NormalTok"/>
+        </w:rPr>
+        <w:t xml:space="preserve"> </w:t>
+      </w:r>
+      <w:r>
+        <w:rPr>
+          <w:rStyle w:val="KeywordTok"/>
+        </w:rPr>
+        <w:t xml:space="preserve">obs</w:t>
+      </w:r>
+      <w:r>
+        <w:rPr>
+          <w:rStyle w:val="NormalTok"/>
+        </w:rPr>
+        <w:t xml:space="preserve">     =      9,000</w:t>
+      </w:r>
+      <w:r>
+        <w:br/>
+      </w:r>
+      <w:r>
+        <w:br/>
+      </w:r>
+      <w:r>
+        <w:rPr>
+          <w:rStyle w:val="NormalTok"/>
+        </w:rPr>
+        <w:t xml:space="preserve">        Grouping information</w:t>
+      </w:r>
+      <w:r>
+        <w:br/>
+      </w:r>
+      <w:r>
+        <w:rPr>
+          <w:rStyle w:val="NormalTok"/>
+        </w:rPr>
+        <w:t xml:space="preserve">        ────────────────┬────────────────────────────────────────────</w:t>
+      </w:r>
+      <w:r>
+        <w:br/>
+      </w:r>
+      <w:r>
+        <w:rPr>
+          <w:rStyle w:val="NormalTok"/>
+        </w:rPr>
+        <w:t xml:space="preserve">                        │     No. </w:t>
+      </w:r>
+      <w:r>
+        <w:rPr>
+          <w:rStyle w:val="KeywordTok"/>
+        </w:rPr>
+        <w:t xml:space="preserve">of</w:t>
+      </w:r>
+      <w:r>
+        <w:rPr>
+          <w:rStyle w:val="NormalTok"/>
+        </w:rPr>
+        <w:t xml:space="preserve">       Observations per </w:t>
+      </w:r>
+      <w:r>
+        <w:rPr>
+          <w:rStyle w:val="FunctionTok"/>
+        </w:rPr>
+        <w:t xml:space="preserve">group</w:t>
+      </w:r>
+      <w:r>
+        <w:br/>
+      </w:r>
+      <w:r>
+        <w:rPr>
+          <w:rStyle w:val="NormalTok"/>
+        </w:rPr>
+        <w:t xml:space="preserve">         Group </w:t>
+      </w:r>
+      <w:r>
+        <w:rPr>
+          <w:rStyle w:val="KeywordTok"/>
+        </w:rPr>
+        <w:t xml:space="preserve">variable</w:t>
+      </w:r>
+      <w:r>
+        <w:rPr>
+          <w:rStyle w:val="NormalTok"/>
+        </w:rPr>
+        <w:t xml:space="preserve"> │     groups    Minimum    Average    Maximum</w:t>
+      </w:r>
+      <w:r>
+        <w:br/>
+      </w:r>
+      <w:r>
+        <w:rPr>
+          <w:rStyle w:val="NormalTok"/>
+        </w:rPr>
+        <w:t xml:space="preserve">        ────────────────┼────────────────────────────────────────────</w:t>
+      </w:r>
+      <w:r>
+        <w:br/>
+      </w:r>
+      <w:r>
+        <w:rPr>
+          <w:rStyle w:val="NormalTok"/>
+        </w:rPr>
+        <w:t xml:space="preserve">                country │         30        300      300.0        300</w:t>
+      </w:r>
+      <w:r>
+        <w:br/>
+      </w:r>
+      <w:r>
+        <w:rPr>
+          <w:rStyle w:val="NormalTok"/>
+        </w:rPr>
+        <w:t xml:space="preserve">                     id │      3,000          3        3.0          3</w:t>
+      </w:r>
+      <w:r>
+        <w:br/>
+      </w:r>
+      <w:r>
+        <w:rPr>
+          <w:rStyle w:val="NormalTok"/>
+        </w:rPr>
+        <w:t xml:space="preserve">        ────────────────┴────────────────────────────────────────────</w:t>
+      </w:r>
+      <w:r>
+        <w:br/>
+      </w:r>
+      <w:r>
+        <w:br/>
+      </w:r>
+      <w:r>
+        <w:rPr>
+          <w:rStyle w:val="NormalTok"/>
+        </w:rPr>
+        <w:t xml:space="preserve">                                                Wald </w:t>
+      </w:r>
+      <w:r>
+        <w:rPr>
+          <w:rStyle w:val="FunctionTok"/>
+        </w:rPr>
+        <w:t xml:space="preserve">chi2</w:t>
+      </w:r>
+      <w:r>
+        <w:rPr>
+          <w:rStyle w:val="NormalTok"/>
+        </w:rPr>
+        <w:t xml:space="preserve">(3)      =    1156.04</w:t>
+      </w:r>
+      <w:r>
+        <w:br/>
+      </w:r>
+      <w:r>
+        <w:rPr>
+          <w:rStyle w:val="NormalTok"/>
+        </w:rPr>
+        <w:t xml:space="preserve">Log likelihood = -28554.549                     Prob &gt; </w:t>
+      </w:r>
+      <w:r>
+        <w:rPr>
+          <w:rStyle w:val="FunctionTok"/>
+        </w:rPr>
+        <w:t xml:space="preserve">chi2</w:t>
+      </w:r>
+      <w:r>
+        <w:rPr>
+          <w:rStyle w:val="NormalTok"/>
+        </w:rPr>
+        <w:t xml:space="preserve">       =     0.0000</w:t>
+      </w:r>
+      <w:r>
+        <w:br/>
+      </w:r>
+      <w:r>
+        <w:br/>
+      </w:r>
+      <w:r>
+        <w:rPr>
+          <w:rStyle w:val="NormalTok"/>
+        </w:rPr>
+        <w:t xml:space="preserve">────────────────────┬────────────────────────────────────────────────────────────────</w:t>
+      </w:r>
+      <w:r>
+        <w:br/>
+      </w:r>
+      <w:r>
+        <w:rPr>
+          <w:rStyle w:val="NormalTok"/>
+        </w:rPr>
+        <w:t xml:space="preserve">            outcome │ Coefficient  Std. err.      z    P&gt;|z|     [95% conf. interval]</w:t>
+      </w:r>
+      <w:r>
+        <w:br/>
+      </w:r>
+      <w:r>
+        <w:rPr>
+          <w:rStyle w:val="NormalTok"/>
+        </w:rPr>
+        <w:t xml:space="preserve">────────────────────┼────────────────────────────────────────────────────────────────</w:t>
+      </w:r>
+      <w:r>
+        <w:br/>
+      </w:r>
+      <w:r>
+        <w:rPr>
+          <w:rStyle w:val="NormalTok"/>
+        </w:rPr>
+        <w:t xml:space="preserve">                  t │   .9880161   .0658318    15.01   0.000     .8589881    1.117044</w:t>
+      </w:r>
+      <w:r>
+        <w:br/>
+      </w:r>
+      <w:r>
+        <w:rPr>
+          <w:rStyle w:val="NormalTok"/>
+        </w:rPr>
+        <w:t xml:space="preserve">             warmth │   .9494521   .0383876    24.73   0.000     .8742138     1.02469</w:t>
+      </w:r>
+      <w:r>
+        <w:br/>
+      </w:r>
+      <w:r>
+        <w:rPr>
+          <w:rStyle w:val="NormalTok"/>
+        </w:rPr>
+        <w:t xml:space="preserve">physical_punishment │  -.9247961   .0501648   -18.44   0.000    -1.023117   -.8264749</w:t>
+      </w:r>
+      <w:r>
+        <w:br/>
+      </w:r>
+      <w:r>
+        <w:rPr>
+          <w:rStyle w:val="NormalTok"/>
+        </w:rPr>
+        <w:t xml:space="preserve">              </w:t>
       </w:r>
       <w:r>
         <w:rPr>
           <w:rStyle w:val="DataTypeTok"/>
         </w:rPr>
-        <w:t xml:space="preserve">_all</w:t>
-      </w:r>
-      <w:r>
-        <w:rPr>
-          <w:rStyle w:val="NormalTok"/>
-        </w:rPr>
-        <w:t xml:space="preserve">: R.country || id:</w:t>
-      </w:r>
-      <w:r>
-        <w:br/>
-      </w:r>
-      <w:r>
-        <w:br/>
-      </w:r>
-      <w:r>
-        <w:rPr>
-          <w:rStyle w:val="NormalTok"/>
-        </w:rPr>
-        <w:t xml:space="preserve">Performing EM optimization: </w:t>
-      </w:r>
-      <w:r>
-        <w:br/>
-      </w:r>
-      <w:r>
-        <w:br/>
-      </w:r>
-      <w:r>
-        <w:rPr>
-          <w:rStyle w:val="NormalTok"/>
-        </w:rPr>
-        <w:t xml:space="preserve">Performing </w:t>
-      </w:r>
-      <w:r>
-        <w:rPr>
-          <w:rStyle w:val="KeywordTok"/>
-        </w:rPr>
-        <w:t xml:space="preserve">gradient</w:t>
-      </w:r>
-      <w:r>
-        <w:rPr>
-          <w:rStyle w:val="NormalTok"/>
-        </w:rPr>
-        <w:t xml:space="preserve">-based optimization: </w:t>
-      </w:r>
-      <w:r>
-        <w:br/>
-      </w:r>
-      <w:r>
-        <w:br/>
-      </w:r>
-      <w:r>
-        <w:rPr>
-          <w:rStyle w:val="NormalTok"/>
-        </w:rPr>
-        <w:t xml:space="preserve">Iteration 0:   </w:t>
+        <w:t xml:space="preserve">_cons</w:t>
+      </w:r>
+      <w:r>
+        <w:rPr>
+          <w:rStyle w:val="NormalTok"/>
+        </w:rPr>
+        <w:t xml:space="preserve"> │    51.4432   .4233657   121.51   0.000     50.61342    52.27299</w:t>
+      </w:r>
+      <w:r>
+        <w:br/>
+      </w:r>
+      <w:r>
+        <w:rPr>
+          <w:rStyle w:val="NormalTok"/>
+        </w:rPr>
+        <w:t xml:space="preserve">────────────────────┴────────────────────────────────────────────────────────────────</w:t>
+      </w:r>
+      <w:r>
+        <w:br/>
+      </w:r>
+      <w:r>
+        <w:br/>
+      </w:r>
+      <w:r>
+        <w:rPr>
+          <w:rStyle w:val="NormalTok"/>
+        </w:rPr>
+        <w:t xml:space="preserve">─────────────────────────────┬────────────────────────────────────────────────</w:t>
+      </w:r>
+      <w:r>
+        <w:br/>
+      </w:r>
+      <w:r>
+        <w:rPr>
+          <w:rStyle w:val="NormalTok"/>
+        </w:rPr>
+        <w:t xml:space="preserve">  Random-</w:t>
+      </w:r>
+      <w:r>
+        <w:rPr>
+          <w:rStyle w:val="KeywordTok"/>
+        </w:rPr>
+        <w:t xml:space="preserve">effects</w:t>
+      </w:r>
+      <w:r>
+        <w:rPr>
+          <w:rStyle w:val="NormalTok"/>
+        </w:rPr>
+        <w:t xml:space="preserve"> parameters  │   Estimate   Std. err.     [95% conf. interval]</w:t>
+      </w:r>
+      <w:r>
+        <w:br/>
+      </w:r>
+      <w:r>
+        <w:rPr>
+          <w:rStyle w:val="NormalTok"/>
+        </w:rPr>
+        <w:t xml:space="preserve">─────────────────────────────┼────────────────────────────────────────────────</w:t>
+      </w:r>
+      <w:r>
+        <w:br/>
+      </w:r>
+      <w:r>
+        <w:rPr>
+          <w:rStyle w:val="NormalTok"/>
+        </w:rPr>
+        <w:t xml:space="preserve">country: Identity            │</w:t>
+      </w:r>
+      <w:r>
+        <w:br/>
+      </w:r>
+      <w:r>
+        <w:rPr>
+          <w:rStyle w:val="NormalTok"/>
+        </w:rPr>
+        <w:t xml:space="preserve">                  </w:t>
+      </w:r>
+      <w:r>
+        <w:rPr>
+          <w:rStyle w:val="KeywordTok"/>
+        </w:rPr>
+        <w:t xml:space="preserve">var</w:t>
+      </w:r>
+      <w:r>
+        <w:rPr>
+          <w:rStyle w:val="NormalTok"/>
+        </w:rPr>
+        <w:t xml:space="preserve">(</w:t>
+      </w:r>
+      <w:r>
+        <w:rPr>
+          <w:rStyle w:val="DataTypeTok"/>
+        </w:rPr>
+        <w:t xml:space="preserve">_cons</w:t>
+      </w:r>
+      <w:r>
+        <w:rPr>
+          <w:rStyle w:val="NormalTok"/>
+        </w:rPr>
+        <w:t xml:space="preserve">) │   3.672826   .9942325       2.16063    6.243387</w:t>
+      </w:r>
+      <w:r>
+        <w:br/>
+      </w:r>
+      <w:r>
+        <w:rPr>
+          <w:rStyle w:val="NormalTok"/>
+        </w:rPr>
+        <w:t xml:space="preserve">─────────────────────────────┼────────────────────────────────────────────────</w:t>
+      </w:r>
+      <w:r>
+        <w:br/>
+      </w:r>
+      <w:r>
+        <w:rPr>
+          <w:rStyle w:val="NormalTok"/>
+        </w:rPr>
+        <w:t xml:space="preserve">id: Identity                 │</w:t>
+      </w:r>
+      <w:r>
+        <w:br/>
+      </w:r>
+      <w:r>
+        <w:rPr>
+          <w:rStyle w:val="NormalTok"/>
+        </w:rPr>
+        <w:t xml:space="preserve">                  </w:t>
+      </w:r>
+      <w:r>
+        <w:rPr>
+          <w:rStyle w:val="KeywordTok"/>
+        </w:rPr>
+        <w:t xml:space="preserve">var</w:t>
+      </w:r>
+      <w:r>
+        <w:rPr>
+          <w:rStyle w:val="NormalTok"/>
+        </w:rPr>
+        <w:t xml:space="preserve">(</w:t>
+      </w:r>
+      <w:r>
+        <w:rPr>
+          <w:rStyle w:val="DataTypeTok"/>
+        </w:rPr>
+        <w:t xml:space="preserve">_cons</w:t>
+      </w:r>
+      <w:r>
+        <w:rPr>
+          <w:rStyle w:val="NormalTok"/>
+        </w:rPr>
+        <w:t xml:space="preserve">) │     9.0953   .4874893      8.188312    10.10275</w:t>
+      </w:r>
+      <w:r>
+        <w:br/>
+      </w:r>
+      <w:r>
+        <w:rPr>
+          <w:rStyle w:val="NormalTok"/>
+        </w:rPr>
+        <w:t xml:space="preserve">─────────────────────────────┼────────────────────────────────────────────────</w:t>
+      </w:r>
+      <w:r>
+        <w:br/>
+      </w:r>
+      <w:r>
+        <w:rPr>
+          <w:rStyle w:val="NormalTok"/>
+        </w:rPr>
+        <w:t xml:space="preserve">               </w:t>
+      </w:r>
+      <w:r>
+        <w:rPr>
+          <w:rStyle w:val="KeywordTok"/>
+        </w:rPr>
+        <w:t xml:space="preserve">var</w:t>
+      </w:r>
+      <w:r>
+        <w:rPr>
+          <w:rStyle w:val="NormalTok"/>
+        </w:rPr>
+        <w:t xml:space="preserve">(Residual) │   26.00112   .4747689      25.08704     26.9485</w:t>
+      </w:r>
+      <w:r>
+        <w:br/>
+      </w:r>
+      <w:r>
+        <w:rPr>
+          <w:rStyle w:val="NormalTok"/>
+        </w:rPr>
+        <w:t xml:space="preserve">─────────────────────────────┴────────────────────────────────────────────────</w:t>
+      </w:r>
+      <w:r>
+        <w:br/>
+      </w:r>
+      <w:r>
+        <w:rPr>
+          <w:rStyle w:val="NormalTok"/>
+        </w:rPr>
+        <w:t xml:space="preserve">LR </w:t>
+      </w:r>
+      <w:r>
+        <w:rPr>
+          <w:rStyle w:val="KeywordTok"/>
+        </w:rPr>
+        <w:t xml:space="preserve">test</w:t>
+      </w:r>
+      <w:r>
+        <w:rPr>
+          <w:rStyle w:val="NormalTok"/>
+        </w:rPr>
+        <w:t xml:space="preserve"> vs. linear </w:t>
+      </w:r>
+      <w:r>
+        <w:rPr>
+          <w:rStyle w:val="KeywordTok"/>
+        </w:rPr>
+        <w:t xml:space="preserve">model</w:t>
+      </w:r>
+      <w:r>
+        <w:rPr>
+          <w:rStyle w:val="NormalTok"/>
+        </w:rPr>
+        <w:t xml:space="preserve">: </w:t>
       </w:r>
       <w:r>
         <w:rPr>
           <w:rStyle w:val="FunctionTok"/>
         </w:rPr>
-        <w:t xml:space="preserve">log</w:t>
-      </w:r>
-      <w:r>
-        <w:rPr>
-          <w:rStyle w:val="NormalTok"/>
-        </w:rPr>
-        <w:t xml:space="preserve"> likelihood = -28554.574  </w:t>
-      </w:r>
-      <w:r>
-        <w:br/>
-      </w:r>
-      <w:r>
-        <w:rPr>
-          <w:rStyle w:val="NormalTok"/>
-        </w:rPr>
-        <w:t xml:space="preserve">Iteration 1:   </w:t>
+        <w:t xml:space="preserve">chi2</w:t>
+      </w:r>
+      <w:r>
+        <w:rPr>
+          <w:rStyle w:val="NormalTok"/>
+        </w:rPr>
+        <w:t xml:space="preserve">(2) = 1348.94               Prob &gt; </w:t>
       </w:r>
       <w:r>
         <w:rPr>
           <w:rStyle w:val="FunctionTok"/>
         </w:rPr>
-        <w:t xml:space="preserve">log</w:t>
-      </w:r>
-      <w:r>
-        <w:rPr>
-          <w:rStyle w:val="NormalTok"/>
-        </w:rPr>
-        <w:t xml:space="preserve"> likelihood = -28554.549  </w:t>
-      </w:r>
-      <w:r>
-        <w:br/>
-      </w:r>
-      <w:r>
-        <w:rPr>
-          <w:rStyle w:val="NormalTok"/>
-        </w:rPr>
-        <w:t xml:space="preserve">Iteration 2:   </w:t>
-      </w:r>
-      <w:r>
-        <w:rPr>
-          <w:rStyle w:val="FunctionTok"/>
-        </w:rPr>
-        <w:t xml:space="preserve">log</w:t>
-      </w:r>
-      <w:r>
-        <w:rPr>
-          <w:rStyle w:val="NormalTok"/>
-        </w:rPr>
-        <w:t xml:space="preserve"> likelihood = -28554.549  </w:t>
-      </w:r>
-      <w:r>
-        <w:br/>
-      </w:r>
-      <w:r>
-        <w:br/>
-      </w:r>
-      <w:r>
-        <w:rPr>
-          <w:rStyle w:val="NormalTok"/>
-        </w:rPr>
-        <w:t xml:space="preserve">Computing standard errors:</w:t>
-      </w:r>
-      <w:r>
-        <w:br/>
-      </w:r>
-      <w:r>
-        <w:br/>
-      </w:r>
-      <w:r>
-        <w:rPr>
-          <w:rStyle w:val="NormalTok"/>
-        </w:rPr>
-        <w:t xml:space="preserve">Mixed-</w:t>
-      </w:r>
-      <w:r>
-        <w:rPr>
-          <w:rStyle w:val="KeywordTok"/>
-        </w:rPr>
-        <w:t xml:space="preserve">effects</w:t>
-      </w:r>
-      <w:r>
-        <w:rPr>
-          <w:rStyle w:val="NormalTok"/>
-        </w:rPr>
-        <w:t xml:space="preserve"> ML regression                     Number </w:t>
-      </w:r>
-      <w:r>
-        <w:rPr>
-          <w:rStyle w:val="KeywordTok"/>
-        </w:rPr>
-        <w:t xml:space="preserve">of</w:t>
+        <w:t xml:space="preserve">chi2</w:t>
+      </w:r>
+      <w:r>
+        <w:rPr>
+          <w:rStyle w:val="NormalTok"/>
+        </w:rPr>
+        <w:t xml:space="preserve"> = 0.0000</w:t>
+      </w:r>
+      <w:r>
+        <w:br/>
+      </w:r>
+      <w:r>
+        <w:br/>
+      </w:r>
+      <w:r>
+        <w:rPr>
+          <w:rStyle w:val="NormalTok"/>
+        </w:rPr>
+        <w:t xml:space="preserve">Note: LR </w:t>
+      </w:r>
+      <w:r>
+        <w:rPr>
+          <w:rStyle w:val="KeywordTok"/>
+        </w:rPr>
+        <w:t xml:space="preserve">test</w:t>
+      </w:r>
+      <w:r>
+        <w:rPr>
+          <w:rStyle w:val="NormalTok"/>
+        </w:rPr>
+        <w:t xml:space="preserve"> is conservative and provided only </w:t>
+      </w:r>
+      <w:r>
+        <w:rPr>
+          <w:rStyle w:val="KeywordTok"/>
+        </w:rPr>
+        <w:t xml:space="preserve">for</w:t>
+      </w:r>
+      <w:r>
+        <w:rPr>
+          <w:rStyle w:val="NormalTok"/>
+        </w:rPr>
+        <w:t xml:space="preserve"> reference.</w:t>
+      </w:r>
+      <w:r>
+        <w:br/>
+      </w:r>
+      <w:r>
+        <w:br/>
+      </w:r>
+      <w:r>
+        <w:rPr>
+          <w:rStyle w:val="NormalTok"/>
+        </w:rPr>
+        <w:t xml:space="preserve">.     </w:t>
+      </w:r>
+      <w:r>
+        <w:br/>
+      </w:r>
+      <w:r>
+        <w:rPr>
+          <w:rStyle w:val="NormalTok"/>
+        </w:rPr>
+        <w:t xml:space="preserve">. </w:t>
+      </w:r>
+      <w:r>
+        <w:rPr>
+          <w:rStyle w:val="KeywordTok"/>
+        </w:rPr>
+        <w:t xml:space="preserve">est</w:t>
       </w:r>
       <w:r>
         <w:rPr>
@@ -1322,577 +1872,21 @@
         <w:rPr>
           <w:rStyle w:val="KeywordTok"/>
         </w:rPr>
-        <w:t xml:space="preserve">obs</w:t>
-      </w:r>
-      <w:r>
-        <w:rPr>
-          <w:rStyle w:val="NormalTok"/>
-        </w:rPr>
-        <w:t xml:space="preserve">     =      9,000</w:t>
-      </w:r>
-      <w:r>
-        <w:br/>
-      </w:r>
-      <w:r>
-        <w:br/>
-      </w:r>
-      <w:r>
-        <w:rPr>
-          <w:rStyle w:val="NormalTok"/>
-        </w:rPr>
-        <w:t xml:space="preserve">        Grouping information</w:t>
-      </w:r>
-      <w:r>
-        <w:br/>
-      </w:r>
-      <w:r>
-        <w:rPr>
-          <w:rStyle w:val="NormalTok"/>
-        </w:rPr>
-        <w:t xml:space="preserve">        ────────────────┬────────────────────────────────────────────</w:t>
-      </w:r>
-      <w:r>
-        <w:br/>
-      </w:r>
-      <w:r>
-        <w:rPr>
-          <w:rStyle w:val="NormalTok"/>
-        </w:rPr>
-        <w:t xml:space="preserve">                        │     No. </w:t>
-      </w:r>
-      <w:r>
-        <w:rPr>
-          <w:rStyle w:val="KeywordTok"/>
-        </w:rPr>
-        <w:t xml:space="preserve">of</w:t>
-      </w:r>
-      <w:r>
-        <w:rPr>
-          <w:rStyle w:val="NormalTok"/>
-        </w:rPr>
-        <w:t xml:space="preserve">       Observations per </w:t>
-      </w:r>
-      <w:r>
-        <w:rPr>
-          <w:rStyle w:val="FunctionTok"/>
-        </w:rPr>
-        <w:t xml:space="preserve">group</w:t>
-      </w:r>
-      <w:r>
-        <w:br/>
-      </w:r>
-      <w:r>
-        <w:rPr>
-          <w:rStyle w:val="NormalTok"/>
-        </w:rPr>
-        <w:t xml:space="preserve">         Group </w:t>
-      </w:r>
-      <w:r>
-        <w:rPr>
-          <w:rStyle w:val="KeywordTok"/>
-        </w:rPr>
-        <w:t xml:space="preserve">variable</w:t>
-      </w:r>
-      <w:r>
-        <w:rPr>
-          <w:rStyle w:val="NormalTok"/>
-        </w:rPr>
-        <w:t xml:space="preserve"> │     groups    Minimum    Average    Maximum</w:t>
-      </w:r>
-      <w:r>
-        <w:br/>
-      </w:r>
-      <w:r>
-        <w:rPr>
-          <w:rStyle w:val="NormalTok"/>
-        </w:rPr>
-        <w:t xml:space="preserve">        ────────────────┼────────────────────────────────────────────</w:t>
-      </w:r>
-      <w:r>
-        <w:br/>
-      </w:r>
-      <w:r>
-        <w:rPr>
-          <w:rStyle w:val="NormalTok"/>
-        </w:rPr>
-        <w:t xml:space="preserve">                   </w:t>
-      </w:r>
-      <w:r>
-        <w:rPr>
-          <w:rStyle w:val="DataTypeTok"/>
-        </w:rPr>
-        <w:t xml:space="preserve">_all</w:t>
-      </w:r>
-      <w:r>
-        <w:rPr>
-          <w:rStyle w:val="NormalTok"/>
-        </w:rPr>
-        <w:t xml:space="preserve"> │          1      9,000    9,000.0      9,000</w:t>
-      </w:r>
-      <w:r>
-        <w:br/>
-      </w:r>
-      <w:r>
-        <w:rPr>
-          <w:rStyle w:val="NormalTok"/>
-        </w:rPr>
-        <w:t xml:space="preserve">                     id │      3,000          3        3.0          3</w:t>
-      </w:r>
-      <w:r>
-        <w:br/>
-      </w:r>
-      <w:r>
-        <w:rPr>
-          <w:rStyle w:val="NormalTok"/>
-        </w:rPr>
-        <w:t xml:space="preserve">        ────────────────┴────────────────────────────────────────────</w:t>
-      </w:r>
-      <w:r>
-        <w:br/>
-      </w:r>
-      <w:r>
-        <w:br/>
-      </w:r>
-      <w:r>
-        <w:rPr>
-          <w:rStyle w:val="NormalTok"/>
-        </w:rPr>
-        <w:t xml:space="preserve">                                                Wald </w:t>
-      </w:r>
-      <w:r>
-        <w:rPr>
-          <w:rStyle w:val="FunctionTok"/>
-        </w:rPr>
-        <w:t xml:space="preserve">chi2</w:t>
-      </w:r>
-      <w:r>
-        <w:rPr>
-          <w:rStyle w:val="NormalTok"/>
-        </w:rPr>
-        <w:t xml:space="preserve">(3)      =    1156.04</w:t>
-      </w:r>
-      <w:r>
-        <w:br/>
-      </w:r>
-      <w:r>
-        <w:rPr>
-          <w:rStyle w:val="NormalTok"/>
-        </w:rPr>
-        <w:t xml:space="preserve">Log likelihood = -28554.549                     Prob &gt; </w:t>
-      </w:r>
-      <w:r>
-        <w:rPr>
-          <w:rStyle w:val="FunctionTok"/>
-        </w:rPr>
-        <w:t xml:space="preserve">chi2</w:t>
-      </w:r>
-      <w:r>
-        <w:rPr>
-          <w:rStyle w:val="NormalTok"/>
-        </w:rPr>
-        <w:t xml:space="preserve">       =     0.0000</w:t>
-      </w:r>
-      <w:r>
-        <w:br/>
-      </w:r>
-      <w:r>
-        <w:br/>
-      </w:r>
-      <w:r>
-        <w:rPr>
-          <w:rStyle w:val="NormalTok"/>
-        </w:rPr>
-        <w:t xml:space="preserve">────────────────────┬────────────────────────────────────────────────────────────────</w:t>
-      </w:r>
-      <w:r>
-        <w:br/>
-      </w:r>
-      <w:r>
-        <w:rPr>
-          <w:rStyle w:val="NormalTok"/>
-        </w:rPr>
-        <w:t xml:space="preserve">            outcome │ Coefficient  Std. err.      z    P&gt;|z|     [95% conf. interval]</w:t>
-      </w:r>
-      <w:r>
-        <w:br/>
-      </w:r>
-      <w:r>
-        <w:rPr>
-          <w:rStyle w:val="NormalTok"/>
-        </w:rPr>
-        <w:t xml:space="preserve">────────────────────┼────────────────────────────────────────────────────────────────</w:t>
-      </w:r>
-      <w:r>
-        <w:br/>
-      </w:r>
-      <w:r>
-        <w:rPr>
-          <w:rStyle w:val="NormalTok"/>
-        </w:rPr>
-        <w:t xml:space="preserve">                  t │   .9880161   .0658318    15.01   0.000     .8589881    1.117044</w:t>
-      </w:r>
-      <w:r>
-        <w:br/>
-      </w:r>
-      <w:r>
-        <w:rPr>
-          <w:rStyle w:val="NormalTok"/>
-        </w:rPr>
-        <w:t xml:space="preserve">             warmth │   .9494521   .0383876    24.73   0.000     .8742138     1.02469</w:t>
-      </w:r>
-      <w:r>
-        <w:br/>
-      </w:r>
-      <w:r>
-        <w:rPr>
-          <w:rStyle w:val="NormalTok"/>
-        </w:rPr>
-        <w:t xml:space="preserve">physical_punishment │  -.9247961   .0501648   -18.44   0.000    -1.023117   -.8264749</w:t>
-      </w:r>
-      <w:r>
-        <w:br/>
-      </w:r>
-      <w:r>
-        <w:rPr>
-          <w:rStyle w:val="NormalTok"/>
-        </w:rPr>
-        <w:t xml:space="preserve">              </w:t>
-      </w:r>
-      <w:r>
-        <w:rPr>
-          <w:rStyle w:val="DataTypeTok"/>
-        </w:rPr>
-        <w:t xml:space="preserve">_cons</w:t>
-      </w:r>
-      <w:r>
-        <w:rPr>
-          <w:rStyle w:val="NormalTok"/>
-        </w:rPr>
-        <w:t xml:space="preserve"> │    51.4432   .4233657   121.51   0.000     50.61342    52.27299</w:t>
-      </w:r>
-      <w:r>
-        <w:br/>
-      </w:r>
-      <w:r>
-        <w:rPr>
-          <w:rStyle w:val="NormalTok"/>
-        </w:rPr>
-        <w:t xml:space="preserve">────────────────────┴────────────────────────────────────────────────────────────────</w:t>
-      </w:r>
-      <w:r>
-        <w:br/>
-      </w:r>
-      <w:r>
-        <w:br/>
-      </w:r>
-      <w:r>
-        <w:rPr>
-          <w:rStyle w:val="NormalTok"/>
-        </w:rPr>
-        <w:t xml:space="preserve">─────────────────────────────┬────────────────────────────────────────────────</w:t>
-      </w:r>
-      <w:r>
-        <w:br/>
-      </w:r>
-      <w:r>
-        <w:rPr>
-          <w:rStyle w:val="NormalTok"/>
-        </w:rPr>
-        <w:t xml:space="preserve">  Random-</w:t>
-      </w:r>
-      <w:r>
-        <w:rPr>
-          <w:rStyle w:val="KeywordTok"/>
-        </w:rPr>
-        <w:t xml:space="preserve">effects</w:t>
-      </w:r>
-      <w:r>
-        <w:rPr>
-          <w:rStyle w:val="NormalTok"/>
-        </w:rPr>
-        <w:t xml:space="preserve"> parameters  │   Estimate   Std. err.     [95% conf. interval]</w:t>
-      </w:r>
-      <w:r>
-        <w:br/>
-      </w:r>
-      <w:r>
-        <w:rPr>
-          <w:rStyle w:val="NormalTok"/>
-        </w:rPr>
-        <w:t xml:space="preserve">─────────────────────────────┼────────────────────────────────────────────────</w:t>
-      </w:r>
-      <w:r>
-        <w:br/>
-      </w:r>
-      <w:r>
-        <w:rPr>
-          <w:rStyle w:val="DataTypeTok"/>
-        </w:rPr>
-        <w:t xml:space="preserve">_all</w:t>
-      </w:r>
-      <w:r>
-        <w:rPr>
-          <w:rStyle w:val="NormalTok"/>
-        </w:rPr>
-        <w:t xml:space="preserve">: Identity               │</w:t>
-      </w:r>
-      <w:r>
-        <w:br/>
-      </w:r>
-      <w:r>
-        <w:rPr>
-          <w:rStyle w:val="NormalTok"/>
-        </w:rPr>
-        <w:t xml:space="preserve">              </w:t>
-      </w:r>
-      <w:r>
-        <w:rPr>
-          <w:rStyle w:val="KeywordTok"/>
-        </w:rPr>
-        <w:t xml:space="preserve">var</w:t>
-      </w:r>
-      <w:r>
-        <w:rPr>
-          <w:rStyle w:val="NormalTok"/>
-        </w:rPr>
-        <w:t xml:space="preserve">(R.country) │   3.672826   .9942325       2.16063    6.243387</w:t>
-      </w:r>
-      <w:r>
-        <w:br/>
-      </w:r>
-      <w:r>
-        <w:rPr>
-          <w:rStyle w:val="NormalTok"/>
-        </w:rPr>
-        <w:t xml:space="preserve">─────────────────────────────┼────────────────────────────────────────────────</w:t>
-      </w:r>
-      <w:r>
-        <w:br/>
-      </w:r>
-      <w:r>
-        <w:rPr>
-          <w:rStyle w:val="NormalTok"/>
-        </w:rPr>
-        <w:t xml:space="preserve">id: Identity                 │</w:t>
-      </w:r>
-      <w:r>
-        <w:br/>
-      </w:r>
-      <w:r>
-        <w:rPr>
-          <w:rStyle w:val="NormalTok"/>
-        </w:rPr>
-        <w:t xml:space="preserve">                  </w:t>
-      </w:r>
-      <w:r>
-        <w:rPr>
-          <w:rStyle w:val="KeywordTok"/>
-        </w:rPr>
-        <w:t xml:space="preserve">var</w:t>
-      </w:r>
-      <w:r>
-        <w:rPr>
-          <w:rStyle w:val="NormalTok"/>
-        </w:rPr>
-        <w:t xml:space="preserve">(</w:t>
-      </w:r>
-      <w:r>
-        <w:rPr>
-          <w:rStyle w:val="DataTypeTok"/>
-        </w:rPr>
-        <w:t xml:space="preserve">_cons</w:t>
-      </w:r>
-      <w:r>
-        <w:rPr>
-          <w:rStyle w:val="NormalTok"/>
-        </w:rPr>
-        <w:t xml:space="preserve">) │     9.0953   .4874893      8.188312    10.10275</w:t>
-      </w:r>
-      <w:r>
-        <w:br/>
-      </w:r>
-      <w:r>
-        <w:rPr>
-          <w:rStyle w:val="NormalTok"/>
-        </w:rPr>
-        <w:t xml:space="preserve">─────────────────────────────┼────────────────────────────────────────────────</w:t>
-      </w:r>
-      <w:r>
-        <w:br/>
-      </w:r>
-      <w:r>
-        <w:rPr>
-          <w:rStyle w:val="NormalTok"/>
-        </w:rPr>
-        <w:t xml:space="preserve">               </w:t>
-      </w:r>
-      <w:r>
-        <w:rPr>
-          <w:rStyle w:val="KeywordTok"/>
-        </w:rPr>
-        <w:t xml:space="preserve">var</w:t>
-      </w:r>
-      <w:r>
-        <w:rPr>
-          <w:rStyle w:val="NormalTok"/>
-        </w:rPr>
-        <w:t xml:space="preserve">(Residual) │   26.00112   .4747689      25.08704     26.9485</w:t>
-      </w:r>
-      <w:r>
-        <w:br/>
-      </w:r>
-      <w:r>
-        <w:rPr>
-          <w:rStyle w:val="NormalTok"/>
-        </w:rPr>
-        <w:t xml:space="preserve">─────────────────────────────┴────────────────────────────────────────────────</w:t>
-      </w:r>
-      <w:r>
-        <w:br/>
-      </w:r>
-      <w:r>
-        <w:rPr>
-          <w:rStyle w:val="NormalTok"/>
-        </w:rPr>
-        <w:t xml:space="preserve">LR </w:t>
-      </w:r>
-      <w:r>
-        <w:rPr>
-          <w:rStyle w:val="KeywordTok"/>
-        </w:rPr>
-        <w:t xml:space="preserve">test</w:t>
-      </w:r>
-      <w:r>
-        <w:rPr>
-          <w:rStyle w:val="NormalTok"/>
-        </w:rPr>
-        <w:t xml:space="preserve"> vs. linear </w:t>
-      </w:r>
-      <w:r>
-        <w:rPr>
-          <w:rStyle w:val="KeywordTok"/>
-        </w:rPr>
-        <w:t xml:space="preserve">model</w:t>
-      </w:r>
-      <w:r>
-        <w:rPr>
-          <w:rStyle w:val="NormalTok"/>
-        </w:rPr>
-        <w:t xml:space="preserve">: </w:t>
-      </w:r>
-      <w:r>
-        <w:rPr>
-          <w:rStyle w:val="FunctionTok"/>
-        </w:rPr>
-        <w:t xml:space="preserve">chi2</w:t>
-      </w:r>
-      <w:r>
-        <w:rPr>
-          <w:rStyle w:val="NormalTok"/>
-        </w:rPr>
-        <w:t xml:space="preserve">(2) = 1348.94               Prob &gt; </w:t>
-      </w:r>
-      <w:r>
-        <w:rPr>
-          <w:rStyle w:val="FunctionTok"/>
-        </w:rPr>
-        <w:t xml:space="preserve">chi2</w:t>
-      </w:r>
-      <w:r>
-        <w:rPr>
-          <w:rStyle w:val="NormalTok"/>
-        </w:rPr>
-        <w:t xml:space="preserve"> = 0.0000</w:t>
-      </w:r>
-      <w:r>
-        <w:br/>
-      </w:r>
-      <w:r>
-        <w:br/>
-      </w:r>
-      <w:r>
-        <w:rPr>
-          <w:rStyle w:val="NormalTok"/>
-        </w:rPr>
-        <w:t xml:space="preserve">Note: LR </w:t>
-      </w:r>
-      <w:r>
-        <w:rPr>
-          <w:rStyle w:val="KeywordTok"/>
-        </w:rPr>
-        <w:t xml:space="preserve">test</w:t>
-      </w:r>
-      <w:r>
-        <w:rPr>
-          <w:rStyle w:val="NormalTok"/>
-        </w:rPr>
-        <w:t xml:space="preserve"> is conservative and provided only </w:t>
-      </w:r>
-      <w:r>
-        <w:rPr>
-          <w:rStyle w:val="KeywordTok"/>
-        </w:rPr>
-        <w:t xml:space="preserve">for</w:t>
-      </w:r>
-      <w:r>
-        <w:rPr>
-          <w:rStyle w:val="NormalTok"/>
-        </w:rPr>
-        <w:t xml:space="preserve"> reference.</w:t>
-      </w:r>
-      <w:r>
-        <w:br/>
-      </w:r>
-      <w:r>
-        <w:br/>
-      </w:r>
-      <w:r>
-        <w:rPr>
-          <w:rStyle w:val="NormalTok"/>
-        </w:rPr>
-        <w:t xml:space="preserve">.     </w:t>
-      </w:r>
-      <w:r>
-        <w:br/>
-      </w:r>
-      <w:r>
-        <w:rPr>
-          <w:rStyle w:val="NormalTok"/>
-        </w:rPr>
-        <w:t xml:space="preserve">. </w:t>
-      </w:r>
-      <w:r>
-        <w:rPr>
-          <w:rStyle w:val="KeywordTok"/>
-        </w:rPr>
-        <w:t xml:space="preserve">est</w:t>
-      </w:r>
-      <w:r>
-        <w:rPr>
-          <w:rStyle w:val="NormalTok"/>
-        </w:rPr>
-        <w:t xml:space="preserve"> </w:t>
-      </w:r>
-      <w:r>
-        <w:rPr>
-          <w:rStyle w:val="KeywordTok"/>
-        </w:rPr>
         <w:t xml:space="preserve">store</w:t>
       </w:r>
       <w:r>
         <w:rPr>
           <w:rStyle w:val="NormalTok"/>
         </w:rPr>
-        <w:t xml:space="preserve"> crossed2 </w:t>
+        <w:t xml:space="preserve"> threelevel </w:t>
       </w:r>
       <w:r>
         <w:rPr>
           <w:rStyle w:val="CommentTok"/>
         </w:rPr>
-        <w:t xml:space="preserve">// store crossed effects result</w:t>
+        <w:t xml:space="preserve">// store random intercept model</w:t>
       </w:r>
     </w:p>
-    <w:bookmarkEnd w:id="24"/>
     <w:bookmarkEnd w:id="25"/>
     <w:bookmarkStart w:id="26" w:name="X1a6481042bac87a51f9bafec76d0188e93b3c2a"/>
     <w:p>

</xml_diff>

<commit_message>
verified equivalence of two syntaxes for cross classified models
</commit_message>
<xml_diff>
--- a/multilevel-workshop2.docx
+++ b/multilevel-workshop2.docx
@@ -71,13 +71,13 @@
         <w:pStyle w:val="Date"/>
       </w:pPr>
       <w:r>
-        <w:t xml:space="preserve">27</w:t>
+        <w:t xml:space="preserve">2</w:t>
       </w:r>
       <w:r>
         <w:t xml:space="preserve"> </w:t>
       </w:r>
       <w:r>
-        <w:t xml:space="preserve">Mar</w:t>
+        <w:t xml:space="preserve">Apr</w:t>
       </w:r>
       <w:r>
         <w:t xml:space="preserve"> </w:t>
@@ -89,7 +89,7 @@
         <w:t xml:space="preserve"> </w:t>
       </w:r>
       <w:r>
-        <w:t xml:space="preserve">19:07:50</w:t>
+        <w:t xml:space="preserve">19:26:41</w:t>
       </w:r>
     </w:p>
     <w:bookmarkStart w:id="20" w:name="navigation"/>
@@ -284,6 +284,14 @@
     </w:p>
     <w:p>
       <w:pPr>
+        <w:pStyle w:val="FirstParagraph"/>
+      </w:pPr>
+      <w:r>
+        <w:t xml:space="preserve">The below syntax will take a very long time to run with the full sample, and thus we have commented it out.</w:t>
+      </w:r>
+    </w:p>
+    <w:p>
+      <w:pPr>
         <w:pStyle w:val="SourceCode"/>
       </w:pPr>
       <w:r>
@@ -381,6 +389,14 @@
       </w:r>
       <w:r>
         <w:t xml:space="preserve">more computationally efficient version of the above command, which is what we do in these notes. The user can verify that both versions of the command will produce equivalent results.</w:t>
+      </w:r>
+    </w:p>
+    <w:p>
+      <w:pPr>
+        <w:pStyle w:val="BodyText"/>
+      </w:pPr>
+      <w:r>
+        <w:t xml:space="preserve">In fact, at the end of handout we verify the similarity of both sets of syntax using a random sample.</w:t>
       </w:r>
     </w:p>
     <w:bookmarkEnd w:id="22"/>
@@ -2344,10 +2360,796 @@
         <w:pStyle w:val="Heading1"/>
       </w:pPr>
       <w:r>
-        <w:t xml:space="preserve">QUESTIONS???</w:t>
+        <w:t xml:space="preserve">Verification of Syntax Equivalence for Cross Classified Model</w:t>
+      </w:r>
+    </w:p>
+    <w:p>
+      <w:pPr>
+        <w:pStyle w:val="SourceCode"/>
+      </w:pPr>
+      <w:r>
+        <w:rPr>
+          <w:rStyle w:val="NormalTok"/>
+        </w:rPr>
+        <w:t xml:space="preserve">. </w:t>
+      </w:r>
+      <w:r>
+        <w:br/>
+      </w:r>
+      <w:r>
+        <w:rPr>
+          <w:rStyle w:val="NormalTok"/>
+        </w:rPr>
+        <w:t xml:space="preserve">. </w:t>
+      </w:r>
+      <w:r>
+        <w:rPr>
+          <w:rStyle w:val="KeywordTok"/>
+        </w:rPr>
+        <w:t xml:space="preserve">keep</w:t>
+      </w:r>
+      <w:r>
+        <w:rPr>
+          <w:rStyle w:val="NormalTok"/>
+        </w:rPr>
+        <w:t xml:space="preserve"> </w:t>
+      </w:r>
+      <w:r>
+        <w:rPr>
+          <w:rStyle w:val="KeywordTok"/>
+        </w:rPr>
+        <w:t xml:space="preserve">if</w:t>
+      </w:r>
+      <w:r>
+        <w:rPr>
+          <w:rStyle w:val="NormalTok"/>
+        </w:rPr>
+        <w:t xml:space="preserve"> </w:t>
+      </w:r>
+      <w:r>
+        <w:rPr>
+          <w:rStyle w:val="KeywordTok"/>
+        </w:rPr>
+        <w:t xml:space="preserve">family</w:t>
+      </w:r>
+      <w:r>
+        <w:rPr>
+          <w:rStyle w:val="NormalTok"/>
+        </w:rPr>
+        <w:t xml:space="preserve"> &lt;= 5 </w:t>
+      </w:r>
+      <w:r>
+        <w:rPr>
+          <w:rStyle w:val="CommentTok"/>
+        </w:rPr>
+        <w:t xml:space="preserve">// random sample of families</w:t>
+      </w:r>
+      <w:r>
+        <w:br/>
+      </w:r>
+      <w:r>
+        <w:rPr>
+          <w:rStyle w:val="NormalTok"/>
+        </w:rPr>
+        <w:t xml:space="preserve">(8,550 observations deleted)</w:t>
+      </w:r>
+      <w:r>
+        <w:br/>
+      </w:r>
+      <w:r>
+        <w:br/>
+      </w:r>
+      <w:r>
+        <w:rPr>
+          <w:rStyle w:val="NormalTok"/>
+        </w:rPr>
+        <w:t xml:space="preserve">.     </w:t>
+      </w:r>
+      <w:r>
+        <w:br/>
+      </w:r>
+      <w:r>
+        <w:rPr>
+          <w:rStyle w:val="NormalTok"/>
+        </w:rPr>
+        <w:t xml:space="preserve">. </w:t>
+      </w:r>
+      <w:r>
+        <w:rPr>
+          <w:rStyle w:val="KeywordTok"/>
+        </w:rPr>
+        <w:t xml:space="preserve">quietly</w:t>
+      </w:r>
+      <w:r>
+        <w:rPr>
+          <w:rStyle w:val="NormalTok"/>
+        </w:rPr>
+        <w:t xml:space="preserve"> mixed outcome t warmth physical_punishment || </w:t>
+      </w:r>
+      <w:r>
+        <w:rPr>
+          <w:rStyle w:val="DataTypeTok"/>
+        </w:rPr>
+        <w:t xml:space="preserve">_all</w:t>
+      </w:r>
+      <w:r>
+        <w:rPr>
+          <w:rStyle w:val="NormalTok"/>
+        </w:rPr>
+        <w:t xml:space="preserve">: R.country || </w:t>
+      </w:r>
+      <w:r>
+        <w:rPr>
+          <w:rStyle w:val="DataTypeTok"/>
+        </w:rPr>
+        <w:t xml:space="preserve">_all</w:t>
+      </w:r>
+      <w:r>
+        <w:rPr>
+          <w:rStyle w:val="NormalTok"/>
+        </w:rPr>
+        <w:t xml:space="preserve">: R.id</w:t>
+      </w:r>
+      <w:r>
+        <w:br/>
+      </w:r>
+      <w:r>
+        <w:br/>
+      </w:r>
+      <w:r>
+        <w:rPr>
+          <w:rStyle w:val="NormalTok"/>
+        </w:rPr>
+        <w:t xml:space="preserve">.     </w:t>
+      </w:r>
+      <w:r>
+        <w:br/>
+      </w:r>
+      <w:r>
+        <w:rPr>
+          <w:rStyle w:val="NormalTok"/>
+        </w:rPr>
+        <w:t xml:space="preserve">. </w:t>
+      </w:r>
+      <w:r>
+        <w:rPr>
+          <w:rStyle w:val="KeywordTok"/>
+        </w:rPr>
+        <w:t xml:space="preserve">est</w:t>
+      </w:r>
+      <w:r>
+        <w:rPr>
+          <w:rStyle w:val="NormalTok"/>
+        </w:rPr>
+        <w:t xml:space="preserve"> </w:t>
+      </w:r>
+      <w:r>
+        <w:rPr>
+          <w:rStyle w:val="KeywordTok"/>
+        </w:rPr>
+        <w:t xml:space="preserve">store</w:t>
+      </w:r>
+      <w:r>
+        <w:rPr>
+          <w:rStyle w:val="NormalTok"/>
+        </w:rPr>
+        <w:t xml:space="preserve"> crossed1A </w:t>
+      </w:r>
+      <w:r>
+        <w:rPr>
+          <w:rStyle w:val="CommentTok"/>
+        </w:rPr>
+        <w:t xml:space="preserve">// less efficient syntax</w:t>
+      </w:r>
+      <w:r>
+        <w:br/>
+      </w:r>
+      <w:r>
+        <w:br/>
+      </w:r>
+      <w:r>
+        <w:rPr>
+          <w:rStyle w:val="NormalTok"/>
+        </w:rPr>
+        <w:t xml:space="preserve">.     </w:t>
+      </w:r>
+      <w:r>
+        <w:br/>
+      </w:r>
+      <w:r>
+        <w:rPr>
+          <w:rStyle w:val="NormalTok"/>
+        </w:rPr>
+        <w:t xml:space="preserve">. </w:t>
+      </w:r>
+      <w:r>
+        <w:rPr>
+          <w:rStyle w:val="KeywordTok"/>
+        </w:rPr>
+        <w:t xml:space="preserve">quietly</w:t>
+      </w:r>
+      <w:r>
+        <w:rPr>
+          <w:rStyle w:val="NormalTok"/>
+        </w:rPr>
+        <w:t xml:space="preserve"> mixed outcome t warmth physical_punishment || </w:t>
+      </w:r>
+      <w:r>
+        <w:rPr>
+          <w:rStyle w:val="DataTypeTok"/>
+        </w:rPr>
+        <w:t xml:space="preserve">_all</w:t>
+      </w:r>
+      <w:r>
+        <w:rPr>
+          <w:rStyle w:val="NormalTok"/>
+        </w:rPr>
+        <w:t xml:space="preserve">: R.country || id:</w:t>
+      </w:r>
+      <w:r>
+        <w:br/>
+      </w:r>
+      <w:r>
+        <w:br/>
+      </w:r>
+      <w:r>
+        <w:rPr>
+          <w:rStyle w:val="NormalTok"/>
+        </w:rPr>
+        <w:t xml:space="preserve">.     </w:t>
+      </w:r>
+      <w:r>
+        <w:br/>
+      </w:r>
+      <w:r>
+        <w:rPr>
+          <w:rStyle w:val="NormalTok"/>
+        </w:rPr>
+        <w:t xml:space="preserve">. </w:t>
+      </w:r>
+      <w:r>
+        <w:rPr>
+          <w:rStyle w:val="KeywordTok"/>
+        </w:rPr>
+        <w:t xml:space="preserve">est</w:t>
+      </w:r>
+      <w:r>
+        <w:rPr>
+          <w:rStyle w:val="NormalTok"/>
+        </w:rPr>
+        <w:t xml:space="preserve"> </w:t>
+      </w:r>
+      <w:r>
+        <w:rPr>
+          <w:rStyle w:val="KeywordTok"/>
+        </w:rPr>
+        <w:t xml:space="preserve">store</w:t>
+      </w:r>
+      <w:r>
+        <w:rPr>
+          <w:rStyle w:val="NormalTok"/>
+        </w:rPr>
+        <w:t xml:space="preserve"> crossed2A </w:t>
+      </w:r>
+      <w:r>
+        <w:rPr>
+          <w:rStyle w:val="CommentTok"/>
+        </w:rPr>
+        <w:t xml:space="preserve">// more efficient syntax</w:t>
+      </w:r>
+      <w:r>
+        <w:br/>
+      </w:r>
+      <w:r>
+        <w:br/>
+      </w:r>
+      <w:r>
+        <w:rPr>
+          <w:rStyle w:val="NormalTok"/>
+        </w:rPr>
+        <w:t xml:space="preserve">.     </w:t>
+      </w:r>
+      <w:r>
+        <w:br/>
+      </w:r>
+      <w:r>
+        <w:rPr>
+          <w:rStyle w:val="NormalTok"/>
+        </w:rPr>
+        <w:t xml:space="preserve">. </w:t>
+      </w:r>
+      <w:r>
+        <w:rPr>
+          <w:rStyle w:val="KeywordTok"/>
+        </w:rPr>
+        <w:t xml:space="preserve">est</w:t>
+      </w:r>
+      <w:r>
+        <w:rPr>
+          <w:rStyle w:val="NormalTok"/>
+        </w:rPr>
+        <w:t xml:space="preserve"> </w:t>
+      </w:r>
+      <w:r>
+        <w:rPr>
+          <w:rStyle w:val="KeywordTok"/>
+        </w:rPr>
+        <w:t xml:space="preserve">table</w:t>
+      </w:r>
+      <w:r>
+        <w:rPr>
+          <w:rStyle w:val="NormalTok"/>
+        </w:rPr>
+        <w:t xml:space="preserve"> crossed1A crossed2A, </w:t>
+      </w:r>
+      <w:r>
+        <w:rPr>
+          <w:rStyle w:val="CommentTok"/>
+        </w:rPr>
+        <w:t xml:space="preserve">///</w:t>
+      </w:r>
+      <w:r>
+        <w:br/>
+      </w:r>
+      <w:r>
+        <w:rPr>
+          <w:rStyle w:val="NormalTok"/>
+        </w:rPr>
+        <w:t xml:space="preserve">&gt; b(%9.3f) </w:t>
+      </w:r>
+      <w:r>
+        <w:rPr>
+          <w:rStyle w:val="KeywordTok"/>
+        </w:rPr>
+        <w:t xml:space="preserve">star</w:t>
+      </w:r>
+      <w:r>
+        <w:rPr>
+          <w:rStyle w:val="NormalTok"/>
+        </w:rPr>
+        <w:t xml:space="preserve"> </w:t>
+      </w:r>
+      <w:r>
+        <w:rPr>
+          <w:rStyle w:val="KeywordTok"/>
+        </w:rPr>
+        <w:t xml:space="preserve">stats</w:t>
+      </w:r>
+      <w:r>
+        <w:rPr>
+          <w:rStyle w:val="NormalTok"/>
+        </w:rPr>
+        <w:t xml:space="preserve">(</w:t>
+      </w:r>
+      <w:r>
+        <w:rPr>
+          <w:rStyle w:val="KeywordTok"/>
+        </w:rPr>
+        <w:t xml:space="preserve">N</w:t>
+      </w:r>
+      <w:r>
+        <w:rPr>
+          <w:rStyle w:val="NormalTok"/>
+        </w:rPr>
+        <w:t xml:space="preserve"> ll </w:t>
+      </w:r>
+      <w:r>
+        <w:rPr>
+          <w:rStyle w:val="FunctionTok"/>
+        </w:rPr>
+        <w:t xml:space="preserve">chi2</w:t>
+      </w:r>
+      <w:r>
+        <w:rPr>
+          <w:rStyle w:val="NormalTok"/>
+        </w:rPr>
+        <w:t xml:space="preserve">) </w:t>
+      </w:r>
+      <w:r>
+        <w:rPr>
+          <w:rStyle w:val="CommentTok"/>
+        </w:rPr>
+        <w:t xml:space="preserve">///</w:t>
+      </w:r>
+      <w:r>
+        <w:br/>
+      </w:r>
+      <w:r>
+        <w:rPr>
+          <w:rStyle w:val="NormalTok"/>
+        </w:rPr>
+        <w:t xml:space="preserve">&gt; varwidth(20) modelwidth(15)</w:t>
+      </w:r>
+      <w:r>
+        <w:br/>
+      </w:r>
+      <w:r>
+        <w:br/>
+      </w:r>
+      <w:r>
+        <w:rPr>
+          <w:rStyle w:val="NormalTok"/>
+        </w:rPr>
+        <w:t xml:space="preserve">─────────────────────┬──────────────────────────────────────────</w:t>
+      </w:r>
+      <w:r>
+        <w:br/>
+      </w:r>
+      <w:r>
+        <w:rPr>
+          <w:rStyle w:val="NormalTok"/>
+        </w:rPr>
+        <w:t xml:space="preserve">            Variable │     crossed1A            crossed2A       </w:t>
+      </w:r>
+      <w:r>
+        <w:br/>
+      </w:r>
+      <w:r>
+        <w:rPr>
+          <w:rStyle w:val="NormalTok"/>
+        </w:rPr>
+        <w:t xml:space="preserve">─────────────────────┼──────────────────────────────────────────</w:t>
+      </w:r>
+      <w:r>
+        <w:br/>
+      </w:r>
+      <w:r>
+        <w:rPr>
+          <w:rStyle w:val="NormalTok"/>
+        </w:rPr>
+        <w:t xml:space="preserve">outcome              │</w:t>
+      </w:r>
+      <w:r>
+        <w:br/>
+      </w:r>
+      <w:r>
+        <w:rPr>
+          <w:rStyle w:val="NormalTok"/>
+        </w:rPr>
+        <w:t xml:space="preserve">                   t │           1.222***             1.222***  </w:t>
+      </w:r>
+      <w:r>
+        <w:br/>
+      </w:r>
+      <w:r>
+        <w:rPr>
+          <w:rStyle w:val="NormalTok"/>
+        </w:rPr>
+        <w:t xml:space="preserve">              warmth │           0.854***             0.854***  </w:t>
+      </w:r>
+      <w:r>
+        <w:br/>
+      </w:r>
+      <w:r>
+        <w:rPr>
+          <w:rStyle w:val="NormalTok"/>
+        </w:rPr>
+        <w:t xml:space="preserve"> physical_punishment │          -1.214***            -1.214***  </w:t>
+      </w:r>
+      <w:r>
+        <w:br/>
+      </w:r>
+      <w:r>
+        <w:rPr>
+          <w:rStyle w:val="NormalTok"/>
+        </w:rPr>
+        <w:t xml:space="preserve">               </w:t>
+      </w:r>
+      <w:r>
+        <w:rPr>
+          <w:rStyle w:val="DataTypeTok"/>
+        </w:rPr>
+        <w:t xml:space="preserve">_cons</w:t>
+      </w:r>
+      <w:r>
+        <w:rPr>
+          <w:rStyle w:val="NormalTok"/>
+        </w:rPr>
+        <w:t xml:space="preserve"> │          51.616***            51.616***  </w:t>
+      </w:r>
+      <w:r>
+        <w:br/>
+      </w:r>
+      <w:r>
+        <w:rPr>
+          <w:rStyle w:val="NormalTok"/>
+        </w:rPr>
+        <w:t xml:space="preserve">─────────────────────┼──────────────────────────────────────────</w:t>
+      </w:r>
+      <w:r>
+        <w:br/>
+      </w:r>
+      <w:r>
+        <w:rPr>
+          <w:rStyle w:val="NormalTok"/>
+        </w:rPr>
+        <w:t xml:space="preserve">lns1_1_1             │</w:t>
+      </w:r>
+      <w:r>
+        <w:br/>
+      </w:r>
+      <w:r>
+        <w:rPr>
+          <w:rStyle w:val="NormalTok"/>
+        </w:rPr>
+        <w:t xml:space="preserve">               </w:t>
+      </w:r>
+      <w:r>
+        <w:rPr>
+          <w:rStyle w:val="DataTypeTok"/>
+        </w:rPr>
+        <w:t xml:space="preserve">_cons</w:t>
+      </w:r>
+      <w:r>
+        <w:rPr>
+          <w:rStyle w:val="NormalTok"/>
+        </w:rPr>
+        <w:t xml:space="preserve"> │           0.649*               0.649*    </w:t>
+      </w:r>
+      <w:r>
+        <w:br/>
+      </w:r>
+      <w:r>
+        <w:rPr>
+          <w:rStyle w:val="NormalTok"/>
+        </w:rPr>
+        <w:t xml:space="preserve">─────────────────────┼──────────────────────────────────────────</w:t>
+      </w:r>
+      <w:r>
+        <w:br/>
+      </w:r>
+      <w:r>
+        <w:rPr>
+          <w:rStyle w:val="NormalTok"/>
+        </w:rPr>
+        <w:t xml:space="preserve">lns1_2_1             │</w:t>
+      </w:r>
+      <w:r>
+        <w:br/>
+      </w:r>
+      <w:r>
+        <w:rPr>
+          <w:rStyle w:val="NormalTok"/>
+        </w:rPr>
+        <w:t xml:space="preserve">               </w:t>
+      </w:r>
+      <w:r>
+        <w:rPr>
+          <w:rStyle w:val="DataTypeTok"/>
+        </w:rPr>
+        <w:t xml:space="preserve">_cons</w:t>
+      </w:r>
+      <w:r>
+        <w:rPr>
+          <w:rStyle w:val="NormalTok"/>
+        </w:rPr>
+        <w:t xml:space="preserve"> │           1.132***                       </w:t>
+      </w:r>
+      <w:r>
+        <w:br/>
+      </w:r>
+      <w:r>
+        <w:rPr>
+          <w:rStyle w:val="NormalTok"/>
+        </w:rPr>
+        <w:t xml:space="preserve">─────────────────────┼──────────────────────────────────────────</w:t>
+      </w:r>
+      <w:r>
+        <w:br/>
+      </w:r>
+      <w:r>
+        <w:rPr>
+          <w:rStyle w:val="NormalTok"/>
+        </w:rPr>
+        <w:t xml:space="preserve">lnsig_e              │</w:t>
+      </w:r>
+      <w:r>
+        <w:br/>
+      </w:r>
+      <w:r>
+        <w:rPr>
+          <w:rStyle w:val="NormalTok"/>
+        </w:rPr>
+        <w:t xml:space="preserve">               </w:t>
+      </w:r>
+      <w:r>
+        <w:rPr>
+          <w:rStyle w:val="DataTypeTok"/>
+        </w:rPr>
+        <w:t xml:space="preserve">_cons</w:t>
+      </w:r>
+      <w:r>
+        <w:rPr>
+          <w:rStyle w:val="NormalTok"/>
+        </w:rPr>
+        <w:t xml:space="preserve"> │           1.716***             1.716***  </w:t>
+      </w:r>
+      <w:r>
+        <w:br/>
+      </w:r>
+      <w:r>
+        <w:rPr>
+          <w:rStyle w:val="NormalTok"/>
+        </w:rPr>
+        <w:t xml:space="preserve">─────────────────────┼──────────────────────────────────────────</w:t>
+      </w:r>
+      <w:r>
+        <w:br/>
+      </w:r>
+      <w:r>
+        <w:rPr>
+          <w:rStyle w:val="NormalTok"/>
+        </w:rPr>
+        <w:t xml:space="preserve">lns2_1_1             │</w:t>
+      </w:r>
+      <w:r>
+        <w:br/>
+      </w:r>
+      <w:r>
+        <w:rPr>
+          <w:rStyle w:val="NormalTok"/>
+        </w:rPr>
+        <w:t xml:space="preserve">               </w:t>
+      </w:r>
+      <w:r>
+        <w:rPr>
+          <w:rStyle w:val="DataTypeTok"/>
+        </w:rPr>
+        <w:t xml:space="preserve">_cons</w:t>
+      </w:r>
+      <w:r>
+        <w:rPr>
+          <w:rStyle w:val="NormalTok"/>
+        </w:rPr>
+        <w:t xml:space="preserve"> │                                1.132***  </w:t>
+      </w:r>
+      <w:r>
+        <w:br/>
+      </w:r>
+      <w:r>
+        <w:rPr>
+          <w:rStyle w:val="NormalTok"/>
+        </w:rPr>
+        <w:t xml:space="preserve">─────────────────────┼──────────────────────────────────────────</w:t>
+      </w:r>
+      <w:r>
+        <w:br/>
+      </w:r>
+      <w:r>
+        <w:rPr>
+          <w:rStyle w:val="NormalTok"/>
+        </w:rPr>
+        <w:t xml:space="preserve">Statistics           │                                          </w:t>
+      </w:r>
+      <w:r>
+        <w:br/>
+      </w:r>
+      <w:r>
+        <w:rPr>
+          <w:rStyle w:val="NormalTok"/>
+        </w:rPr>
+        <w:t xml:space="preserve">                   </w:t>
+      </w:r>
+      <w:r>
+        <w:rPr>
+          <w:rStyle w:val="KeywordTok"/>
+        </w:rPr>
+        <w:t xml:space="preserve">N</w:t>
+      </w:r>
+      <w:r>
+        <w:rPr>
+          <w:rStyle w:val="NormalTok"/>
+        </w:rPr>
+        <w:t xml:space="preserve"> │             450                  450     </w:t>
+      </w:r>
+      <w:r>
+        <w:br/>
+      </w:r>
+      <w:r>
+        <w:rPr>
+          <w:rStyle w:val="NormalTok"/>
+        </w:rPr>
+        <w:t xml:space="preserve">                  ll │       -1469.923            -1469.923     </w:t>
+      </w:r>
+      <w:r>
+        <w:br/>
+      </w:r>
+      <w:r>
+        <w:rPr>
+          <w:rStyle w:val="NormalTok"/>
+        </w:rPr>
+        <w:t xml:space="preserve">                </w:t>
+      </w:r>
+      <w:r>
+        <w:rPr>
+          <w:rStyle w:val="FunctionTok"/>
+        </w:rPr>
+        <w:t xml:space="preserve">chi2</w:t>
+      </w:r>
+      <w:r>
+        <w:rPr>
+          <w:rStyle w:val="NormalTok"/>
+        </w:rPr>
+        <w:t xml:space="preserve"> │          58.301               58.301     </w:t>
+      </w:r>
+      <w:r>
+        <w:br/>
+      </w:r>
+      <w:r>
+        <w:rPr>
+          <w:rStyle w:val="NormalTok"/>
+        </w:rPr>
+        <w:t xml:space="preserve">─────────────────────┴──────────────────────────────────────────</w:t>
+      </w:r>
+      <w:r>
+        <w:br/>
+      </w:r>
+      <w:r>
+        <w:rPr>
+          <w:rStyle w:val="NormalTok"/>
+        </w:rPr>
+        <w:t xml:space="preserve">                        Legend: * </w:t>
+      </w:r>
+      <w:r>
+        <w:rPr>
+          <w:rStyle w:val="KeywordTok"/>
+        </w:rPr>
+        <w:t xml:space="preserve">p</w:t>
+      </w:r>
+      <w:r>
+        <w:rPr>
+          <w:rStyle w:val="NormalTok"/>
+        </w:rPr>
+        <w:t xml:space="preserve">&lt;0.05; ** </w:t>
+      </w:r>
+      <w:r>
+        <w:rPr>
+          <w:rStyle w:val="KeywordTok"/>
+        </w:rPr>
+        <w:t xml:space="preserve">p</w:t>
+      </w:r>
+      <w:r>
+        <w:rPr>
+          <w:rStyle w:val="NormalTok"/>
+        </w:rPr>
+        <w:t xml:space="preserve">&lt;0.01; *** </w:t>
+      </w:r>
+      <w:r>
+        <w:rPr>
+          <w:rStyle w:val="KeywordTok"/>
+        </w:rPr>
+        <w:t xml:space="preserve">p</w:t>
+      </w:r>
+      <w:r>
+        <w:rPr>
+          <w:rStyle w:val="NormalTok"/>
+        </w:rPr>
+        <w:t xml:space="preserve">&lt;0.001</w:t>
+      </w:r>
+      <w:r>
+        <w:br/>
+      </w:r>
+      <w:r>
+        <w:br/>
+      </w:r>
+      <w:r>
+        <w:rPr>
+          <w:rStyle w:val="NormalTok"/>
+        </w:rPr>
+        <w:t xml:space="preserve">.     </w:t>
       </w:r>
     </w:p>
     <w:bookmarkEnd w:id="27"/>
+    <w:bookmarkStart w:id="28" w:name="majorsection"/>
+    <w:p>
+      <w:pPr>
+        <w:pStyle w:val="Heading1"/>
+      </w:pPr>
+      <w:r>
+        <w:t xml:space="preserve">QUESTIONS???</w:t>
+      </w:r>
+    </w:p>
+    <w:bookmarkEnd w:id="28"/>
     <w:sectPr>
       <w:footerReference r:id="rId9" w:type="even"/>
       <w:footerReference r:id="rId10" w:type="default"/>

</xml_diff>